<commit_message>
synchronised with the up-link site
</commit_message>
<xml_diff>
--- a/assets/CV_UTKARSH_PANDEY_BTech_CSE_CyberSecurity.docx
+++ b/assets/CV_UTKARSH_PANDEY_BTech_CSE_CyberSecurity.docx
@@ -40,7 +40,21 @@
           <w:rFonts w:ascii="Times New Roman" w:hAnsi="Times New Roman" w:cs="Times New Roman"/>
           <w:lang w:val="en-US"/>
         </w:rPr>
-        <w:t>BTech CSE Cybersecurity, 4</w:t>
+        <w:t>BTech CSE Cybersecurity</w:t>
+      </w:r>
+      <w:r>
+        <w:rPr>
+          <w:rFonts w:ascii="Times New Roman" w:hAnsi="Times New Roman" w:cs="Times New Roman"/>
+          <w:lang w:val="en-US"/>
+        </w:rPr>
+        <w:t xml:space="preserve"> |</w:t>
+      </w:r>
+      <w:r>
+        <w:rPr>
+          <w:rFonts w:ascii="Times New Roman" w:hAnsi="Times New Roman" w:cs="Times New Roman"/>
+          <w:lang w:val="en-US"/>
+        </w:rPr>
+        <w:t xml:space="preserve"> 4</w:t>
       </w:r>
       <w:r>
         <w:rPr>
@@ -55,7 +69,36 @@
           <w:rFonts w:ascii="Times New Roman" w:hAnsi="Times New Roman" w:cs="Times New Roman"/>
           <w:lang w:val="en-US"/>
         </w:rPr>
-        <w:t xml:space="preserve"> year | </w:t>
+        <w:t xml:space="preserve"> year |</w:t>
+      </w:r>
+      <w:r>
+        <w:rPr>
+          <w:rFonts w:ascii="Times New Roman" w:hAnsi="Times New Roman" w:cs="Times New Roman"/>
+          <w:lang w:val="en-US"/>
+        </w:rPr>
+        <w:t xml:space="preserve"> 7</w:t>
+      </w:r>
+      <w:r>
+        <w:rPr>
+          <w:rFonts w:ascii="Times New Roman" w:hAnsi="Times New Roman" w:cs="Times New Roman"/>
+          <w:vertAlign w:val="superscript"/>
+          <w:lang w:val="en-US"/>
+        </w:rPr>
+        <w:t>th</w:t>
+      </w:r>
+      <w:r>
+        <w:rPr>
+          <w:rFonts w:ascii="Times New Roman" w:hAnsi="Times New Roman" w:cs="Times New Roman"/>
+          <w:lang w:val="en-US"/>
+        </w:rPr>
+        <w:t xml:space="preserve"> Semester |</w:t>
+      </w:r>
+      <w:r>
+        <w:rPr>
+          <w:rFonts w:ascii="Times New Roman" w:hAnsi="Times New Roman" w:cs="Times New Roman"/>
+          <w:lang w:val="en-US"/>
+        </w:rPr>
+        <w:t xml:space="preserve"> </w:t>
       </w:r>
       <w:r>
         <w:rPr>
@@ -73,120 +116,66 @@
         </w:rPr>
         <w:br/>
       </w:r>
-      <w:r>
-        <w:rPr>
-          <w:noProof/>
-          <w:sz w:val="22"/>
-          <w:szCs w:val="22"/>
-        </w:rPr>
-        <w:drawing>
-          <wp:inline distT="0" distB="0" distL="0" distR="0" wp14:anchorId="473786FD" wp14:editId="38427E1D">
-            <wp:extent cx="107315" cy="107315"/>
-            <wp:effectExtent l="0" t="0" r="0" b="0"/>
-            <wp:docPr id="1" name="image1.png" descr="C:\Users\DELL\AppData\Local\Temp\ksohtml29528\wps1.jpg"/>
-            <wp:cNvGraphicFramePr/>
-            <a:graphic xmlns:a="http://schemas.openxmlformats.org/drawingml/2006/main">
-              <a:graphicData uri="http://schemas.openxmlformats.org/drawingml/2006/picture">
-                <pic:pic xmlns:pic="http://schemas.openxmlformats.org/drawingml/2006/picture">
-                  <pic:nvPicPr>
-                    <pic:cNvPr id="0" name="image1.png" descr="C:\Users\DELL\AppData\Local\Temp\ksohtml29528\wps1.jpg"/>
-                    <pic:cNvPicPr preferRelativeResize="0"/>
-                  </pic:nvPicPr>
-                  <pic:blipFill>
-                    <a:blip r:embed="rId5"/>
-                    <a:srcRect/>
-                    <a:stretch>
-                      <a:fillRect/>
-                    </a:stretch>
-                  </pic:blipFill>
-                  <pic:spPr>
-                    <a:xfrm>
-                      <a:off x="0" y="0"/>
-                      <a:ext cx="107315" cy="107315"/>
-                    </a:xfrm>
-                    <a:prstGeom prst="rect">
-                      <a:avLst/>
-                    </a:prstGeom>
-                    <a:ln/>
-                  </pic:spPr>
-                </pic:pic>
-              </a:graphicData>
-            </a:graphic>
-          </wp:inline>
-        </w:drawing>
-      </w:r>
-      <w:hyperlink r:id="rId6" w:history="1">
+      <w:hyperlink r:id="rId5" w:history="1">
+        <w:r>
+          <w:rPr>
+            <w:rStyle w:val="Hyperlink"/>
+            <w:noProof/>
+            <w:u w:val="none"/>
+          </w:rPr>
+          <w:drawing>
+            <wp:inline distT="0" distB="0" distL="0" distR="0" wp14:anchorId="10CB4832" wp14:editId="619D5B70">
+              <wp:extent cx="135890" cy="107315"/>
+              <wp:effectExtent l="0" t="0" r="0" b="0"/>
+              <wp:docPr id="3" name="image3.png" descr="C:\Users\DELL\AppData\Local\Temp\ksohtml29528\wps2.jpg"/>
+              <wp:cNvGraphicFramePr/>
+              <a:graphic xmlns:a="http://schemas.openxmlformats.org/drawingml/2006/main">
+                <a:graphicData uri="http://schemas.openxmlformats.org/drawingml/2006/picture">
+                  <pic:pic xmlns:pic="http://schemas.openxmlformats.org/drawingml/2006/picture">
+                    <pic:nvPicPr>
+                      <pic:cNvPr id="0" name="image3.png" descr="C:\Users\DELL\AppData\Local\Temp\ksohtml29528\wps2.jpg"/>
+                      <pic:cNvPicPr preferRelativeResize="0"/>
+                    </pic:nvPicPr>
+                    <pic:blipFill>
+                      <a:blip r:embed="rId6"/>
+                      <a:srcRect/>
+                      <a:stretch>
+                        <a:fillRect/>
+                      </a:stretch>
+                    </pic:blipFill>
+                    <pic:spPr>
+                      <a:xfrm>
+                        <a:off x="0" y="0"/>
+                        <a:ext cx="135890" cy="107315"/>
+                      </a:xfrm>
+                      <a:prstGeom prst="rect">
+                        <a:avLst/>
+                      </a:prstGeom>
+                      <a:ln/>
+                    </pic:spPr>
+                  </pic:pic>
+                </a:graphicData>
+              </a:graphic>
+            </wp:inline>
+          </w:drawing>
+        </w:r>
         <w:r>
           <w:rPr>
             <w:rStyle w:val="Hyperlink"/>
             <w:rFonts w:ascii="Times New Roman" w:hAnsi="Times New Roman" w:cs="Times New Roman"/>
+            <w:u w:val="none"/>
             <w:lang w:val="en-US"/>
           </w:rPr>
-          <w:t>+91 8090248767</w:t>
+          <w:t xml:space="preserve"> </w:t>
         </w:r>
-      </w:hyperlink>
-      <w:r>
-        <w:rPr>
-          <w:rFonts w:ascii="Times New Roman" w:hAnsi="Times New Roman" w:cs="Times New Roman"/>
-          <w:lang w:val="en-US"/>
-        </w:rPr>
-        <w:t xml:space="preserve"> | </w:t>
-      </w:r>
-      <w:r>
-        <w:rPr>
-          <w:noProof/>
-        </w:rPr>
-        <w:drawing>
-          <wp:inline distT="0" distB="0" distL="0" distR="0" wp14:anchorId="10CB4832" wp14:editId="619D5B70">
-            <wp:extent cx="135890" cy="107315"/>
-            <wp:effectExtent l="0" t="0" r="0" b="0"/>
-            <wp:docPr id="3" name="image3.png" descr="C:\Users\DELL\AppData\Local\Temp\ksohtml29528\wps2.jpg"/>
-            <wp:cNvGraphicFramePr/>
-            <a:graphic xmlns:a="http://schemas.openxmlformats.org/drawingml/2006/main">
-              <a:graphicData uri="http://schemas.openxmlformats.org/drawingml/2006/picture">
-                <pic:pic xmlns:pic="http://schemas.openxmlformats.org/drawingml/2006/picture">
-                  <pic:nvPicPr>
-                    <pic:cNvPr id="0" name="image3.png" descr="C:\Users\DELL\AppData\Local\Temp\ksohtml29528\wps2.jpg"/>
-                    <pic:cNvPicPr preferRelativeResize="0"/>
-                  </pic:nvPicPr>
-                  <pic:blipFill>
-                    <a:blip r:embed="rId7"/>
-                    <a:srcRect/>
-                    <a:stretch>
-                      <a:fillRect/>
-                    </a:stretch>
-                  </pic:blipFill>
-                  <pic:spPr>
-                    <a:xfrm>
-                      <a:off x="0" y="0"/>
-                      <a:ext cx="135890" cy="107315"/>
-                    </a:xfrm>
-                    <a:prstGeom prst="rect">
-                      <a:avLst/>
-                    </a:prstGeom>
-                    <a:ln/>
-                  </pic:spPr>
-                </pic:pic>
-              </a:graphicData>
-            </a:graphic>
-          </wp:inline>
-        </w:drawing>
-      </w:r>
-      <w:r>
-        <w:rPr>
-          <w:rFonts w:ascii="Times New Roman" w:hAnsi="Times New Roman" w:cs="Times New Roman"/>
-          <w:lang w:val="en-US"/>
-        </w:rPr>
-        <w:t xml:space="preserve"> </w:t>
-      </w:r>
-      <w:hyperlink r:id="rId8" w:history="1">
         <w:r>
           <w:rPr>
             <w:rStyle w:val="Hyperlink"/>
             <w:rFonts w:ascii="Times New Roman" w:hAnsi="Times New Roman" w:cs="Times New Roman"/>
+            <w:u w:val="none"/>
             <w:lang w:val="en-US"/>
           </w:rPr>
-          <w:t>utkarshji14@gmail.com</w:t>
+          <w:t>utkarshpandey_202210101180005@srmu.ac.in</w:t>
         </w:r>
       </w:hyperlink>
       <w:r>
@@ -200,7 +189,6 @@
         <w:rPr>
           <w:noProof/>
           <w:color w:val="0000FF"/>
-          <w:u w:val="single"/>
         </w:rPr>
         <w:drawing>
           <wp:inline distT="0" distB="0" distL="0" distR="0" wp14:anchorId="61FFB655" wp14:editId="2A02B505">
@@ -216,7 +204,7 @@
                     <pic:cNvPicPr preferRelativeResize="0"/>
                   </pic:nvPicPr>
                   <pic:blipFill>
-                    <a:blip r:embed="rId9"/>
+                    <a:blip r:embed="rId7"/>
                     <a:srcRect/>
                     <a:stretch>
                       <a:fillRect/>
@@ -245,11 +233,12 @@
         </w:rPr>
         <w:t xml:space="preserve"> </w:t>
       </w:r>
-      <w:hyperlink r:id="rId10" w:history="1">
+      <w:hyperlink r:id="rId8" w:history="1">
         <w:r>
           <w:rPr>
             <w:rStyle w:val="Hyperlink"/>
             <w:rFonts w:ascii="Times New Roman" w:hAnsi="Times New Roman" w:cs="Times New Roman"/>
+            <w:u w:val="none"/>
             <w:lang w:val="en-US"/>
           </w:rPr>
           <w:t>www.linkedin.com/in/uranium-utkarsh-pandey</w:t>
@@ -260,13 +249,6 @@
           <w:rFonts w:ascii="Times New Roman" w:hAnsi="Times New Roman" w:cs="Times New Roman"/>
           <w:lang w:val="en-US"/>
         </w:rPr>
-        <w:t xml:space="preserve"> |</w:t>
-      </w:r>
-      <w:r>
-        <w:rPr>
-          <w:rFonts w:ascii="Times New Roman" w:hAnsi="Times New Roman" w:cs="Times New Roman"/>
-          <w:lang w:val="en-US"/>
-        </w:rPr>
         <w:br/>
       </w:r>
       <w:r>
@@ -279,6 +261,7 @@
       <w:r>
         <w:rPr>
           <w:rFonts w:ascii="Times New Roman" w:hAnsi="Times New Roman" w:cs="Times New Roman"/>
+          <w:noProof/>
           <w:lang w:val="en-US"/>
         </w:rPr>
         <w:drawing>
@@ -297,7 +280,7 @@
                     <pic:cNvPicPr/>
                   </pic:nvPicPr>
                   <pic:blipFill>
-                    <a:blip r:embed="rId11" cstate="print">
+                    <a:blip r:embed="rId9" cstate="print">
                       <a:extLst>
                         <a:ext uri="{28A0092B-C50C-407E-A947-70E740481C1C}">
                           <a14:useLocalDpi xmlns:a14="http://schemas.microsoft.com/office/drawing/2010/main" val="0"/>
@@ -323,11 +306,12 @@
           </wp:inline>
         </w:drawing>
       </w:r>
-      <w:hyperlink r:id="rId12" w:history="1">
+      <w:hyperlink r:id="rId10" w:history="1">
         <w:r>
           <w:rPr>
             <w:rStyle w:val="Hyperlink"/>
             <w:rFonts w:ascii="Times New Roman" w:hAnsi="Times New Roman" w:cs="Times New Roman"/>
+            <w:u w:val="none"/>
             <w:lang w:val="en-US"/>
           </w:rPr>
           <w:t>www.github.com/UraniumUtkarsh</w:t>
@@ -356,11 +340,12 @@
         </w:rPr>
         <w:t xml:space="preserve"> </w:t>
       </w:r>
-      <w:hyperlink r:id="rId13" w:history="1">
+      <w:hyperlink r:id="rId11" w:history="1">
         <w:r>
           <w:rPr>
             <w:rStyle w:val="Hyperlink"/>
             <w:rFonts w:ascii="Times New Roman" w:hAnsi="Times New Roman" w:cs="Times New Roman"/>
+            <w:u w:val="none"/>
             <w:lang w:val="en-US"/>
           </w:rPr>
           <w:t>www.utkarshpandey.com</w:t>
@@ -415,7 +400,7 @@
         <w:rPr>
           <w:rFonts w:ascii="Times New Roman" w:hAnsi="Times New Roman" w:cs="Times New Roman"/>
         </w:rPr>
-        <w:t>Cyber security enthusiast and BTech CSE student with hands-on experience in Kali Linux, Parrot OS, OSINT, Wireshark, Metasploit, and network configuration. Passionate about ethical hacking, bug hunting, and VAPT. I thrive on solving complex, real-world security challenges and constantly deepen my practical skills through hands-on learning. Curious, ambitious, and detail-oriented, I enjoy turning ideas into working projects that make an impact.</w:t>
+        <w:t>Cyber security student with hands-on experience in Kali Linux, Parrot OS, OSINT, Wireshark, Metasploit, and network configuration. Passionate about ethical hacking, bug hunting, and VAPT. I thrive on solving complex, real-world security challenges and constantly deepen my practical skills through hands-on learning. Curious, ambitious, and detail-oriented, I enjoy turning ideas into working projects that make an impact.</w:t>
       </w:r>
     </w:p>
     <w:p>
@@ -464,7 +449,31 @@
         <w:rPr>
           <w:rFonts w:ascii="Times New Roman" w:hAnsi="Times New Roman" w:cs="Times New Roman"/>
         </w:rPr>
-        <w:t>Penetration testing (VAPT), ethical hacking, OSINT, digital forensics (learning), Kali Linux, Parrot OS, Metasploit Framework, Wireshark, MITRE ATT&amp;CK, computer networking, Python, Django, cryptography, event automation, Microsoft PowerPoint, Excel, Word, communication, collaboration, analytical thinking, problem-solving, adaptability, attention to detail.</w:t>
+        <w:t>Python, Django, cryptography,</w:t>
+      </w:r>
+      <w:r>
+        <w:rPr>
+          <w:rFonts w:ascii="Times New Roman" w:hAnsi="Times New Roman" w:cs="Times New Roman"/>
+        </w:rPr>
+        <w:t xml:space="preserve"> D</w:t>
+      </w:r>
+      <w:r>
+        <w:rPr>
+          <w:rFonts w:ascii="Times New Roman" w:hAnsi="Times New Roman" w:cs="Times New Roman"/>
+        </w:rPr>
+        <w:t>igital forensics (learning), Kali Linux, Parrot OS, Metasploit Framework, Wireshark, MITRE ATT&amp;CK, computer networking,</w:t>
+      </w:r>
+      <w:r>
+        <w:rPr>
+          <w:rFonts w:ascii="Times New Roman" w:hAnsi="Times New Roman" w:cs="Times New Roman"/>
+        </w:rPr>
+        <w:t xml:space="preserve"> </w:t>
+      </w:r>
+      <w:r>
+        <w:rPr>
+          <w:rFonts w:ascii="Times New Roman" w:hAnsi="Times New Roman" w:cs="Times New Roman"/>
+        </w:rPr>
+        <w:t>Penetration testing (VAPT), ethical hacking, OSINT, event automation, Microsoft PowerPoint, Excel, Word, communication, collaboration, analytical thinking, problem-solving, adaptability, attention to detail.</w:t>
       </w:r>
     </w:p>
     <w:p>
@@ -483,360 +492,361 @@
         <w:jc w:val="both"/>
         <w:rPr>
           <w:rFonts w:ascii="Times New Roman" w:hAnsi="Times New Roman" w:cs="Times New Roman"/>
-          <w:color w:val="0070C0"/>
-          <w:lang w:val="en-US"/>
-        </w:rPr>
-      </w:pPr>
-      <w:r>
-        <w:rPr>
-          <w:rFonts w:ascii="Times New Roman" w:hAnsi="Times New Roman" w:cs="Times New Roman"/>
           <w:b/>
           <w:bCs/>
           <w:color w:val="0070C0"/>
           <w:u w:val="single"/>
           <w:lang w:val="en-US"/>
         </w:rPr>
+      </w:pPr>
+      <w:r>
+        <w:rPr>
+          <w:rFonts w:ascii="Times New Roman" w:hAnsi="Times New Roman" w:cs="Times New Roman"/>
+          <w:b/>
+          <w:bCs/>
+          <w:color w:val="0070C0"/>
+          <w:u w:val="single"/>
+          <w:lang w:val="en-US"/>
+        </w:rPr>
         <w:t>EDUCATION</w:t>
       </w:r>
     </w:p>
+    <w:tbl>
+      <w:tblPr>
+        <w:tblStyle w:val="TableGrid"/>
+        <w:tblW w:w="0" w:type="auto"/>
+        <w:tblBorders>
+          <w:top w:val="none" w:sz="0" w:space="0" w:color="auto"/>
+          <w:left w:val="none" w:sz="0" w:space="0" w:color="auto"/>
+          <w:bottom w:val="none" w:sz="0" w:space="0" w:color="auto"/>
+          <w:right w:val="none" w:sz="0" w:space="0" w:color="auto"/>
+          <w:insideH w:val="none" w:sz="0" w:space="0" w:color="auto"/>
+          <w:insideV w:val="none" w:sz="0" w:space="0" w:color="auto"/>
+        </w:tblBorders>
+        <w:tblLook w:val="04A0" w:firstRow="1" w:lastRow="0" w:firstColumn="1" w:lastColumn="0" w:noHBand="0" w:noVBand="1"/>
+      </w:tblPr>
+      <w:tblGrid>
+        <w:gridCol w:w="8642"/>
+        <w:gridCol w:w="1814"/>
+      </w:tblGrid>
+      <w:tr>
+        <w:tc>
+          <w:tcPr>
+            <w:tcW w:w="8642" w:type="dxa"/>
+          </w:tcPr>
+          <w:p>
+            <w:pPr>
+              <w:spacing w:line="276" w:lineRule="auto"/>
+              <w:rPr>
+                <w:rFonts w:ascii="Times New Roman" w:hAnsi="Times New Roman" w:cs="Times New Roman"/>
+                <w:i/>
+                <w:iCs/>
+                <w:lang w:val="en-US"/>
+              </w:rPr>
+            </w:pPr>
+            <w:r>
+              <w:rPr>
+                <w:rFonts w:ascii="Times New Roman" w:hAnsi="Times New Roman" w:cs="Times New Roman"/>
+                <w:b/>
+                <w:bCs/>
+                <w:lang w:val="en-US"/>
+              </w:rPr>
+              <w:t>BTech CSE (Cyber Security)</w:t>
+            </w:r>
+            <w:r>
+              <w:rPr>
+                <w:rFonts w:ascii="Times New Roman" w:hAnsi="Times New Roman" w:cs="Times New Roman"/>
+                <w:lang w:val="en-US"/>
+              </w:rPr>
+              <w:t xml:space="preserve">, </w:t>
+            </w:r>
+            <w:r>
+              <w:rPr>
+                <w:rFonts w:ascii="Times New Roman" w:hAnsi="Times New Roman" w:cs="Times New Roman"/>
+                <w:b/>
+                <w:bCs/>
+                <w:lang w:val="en-US"/>
+              </w:rPr>
+              <w:t>6.99 CGPA</w:t>
+            </w:r>
+            <w:r>
+              <w:rPr>
+                <w:rFonts w:ascii="Times New Roman" w:hAnsi="Times New Roman" w:cs="Times New Roman"/>
+                <w:lang w:val="en-US"/>
+              </w:rPr>
+              <w:t xml:space="preserve"> (as of 7</w:t>
+            </w:r>
+            <w:r>
+              <w:rPr>
+                <w:rFonts w:ascii="Times New Roman" w:hAnsi="Times New Roman" w:cs="Times New Roman"/>
+                <w:vertAlign w:val="superscript"/>
+                <w:lang w:val="en-US"/>
+              </w:rPr>
+              <w:t>th</w:t>
+            </w:r>
+            <w:r>
+              <w:rPr>
+                <w:rFonts w:ascii="Times New Roman" w:hAnsi="Times New Roman" w:cs="Times New Roman"/>
+                <w:lang w:val="en-US"/>
+              </w:rPr>
+              <w:t xml:space="preserve"> Sem)</w:t>
+            </w:r>
+            <w:r>
+              <w:rPr>
+                <w:rFonts w:ascii="Times New Roman" w:hAnsi="Times New Roman" w:cs="Times New Roman"/>
+                <w:lang w:val="en-US"/>
+              </w:rPr>
+              <w:br/>
+            </w:r>
+            <w:r>
+              <w:rPr>
+                <w:rFonts w:ascii="Times New Roman" w:hAnsi="Times New Roman" w:cs="Times New Roman"/>
+                <w:i/>
+                <w:iCs/>
+                <w:lang w:val="en-US"/>
+              </w:rPr>
+              <w:t>Shri Ramswaroop Memorial University</w:t>
+            </w:r>
+          </w:p>
+        </w:tc>
+        <w:tc>
+          <w:tcPr>
+            <w:tcW w:w="1814" w:type="dxa"/>
+          </w:tcPr>
+          <w:p>
+            <w:pPr>
+              <w:rPr>
+                <w:rFonts w:ascii="Times New Roman" w:hAnsi="Times New Roman" w:cs="Times New Roman"/>
+                <w:lang w:val="en-US"/>
+              </w:rPr>
+            </w:pPr>
+            <w:r>
+              <w:rPr>
+                <w:rFonts w:ascii="Times New Roman" w:hAnsi="Times New Roman" w:cs="Times New Roman"/>
+                <w:b/>
+                <w:bCs/>
+                <w:lang w:val="en-US"/>
+              </w:rPr>
+              <w:t>(2022</w:t>
+            </w:r>
+            <w:r>
+              <w:rPr>
+                <w:rFonts w:ascii="Times New Roman" w:hAnsi="Times New Roman" w:cs="Times New Roman"/>
+                <w:b/>
+                <w:bCs/>
+                <w:lang w:val="en-US"/>
+              </w:rPr>
+              <w:t xml:space="preserve"> </w:t>
+            </w:r>
+            <w:r>
+              <w:rPr>
+                <w:rFonts w:ascii="Times New Roman" w:hAnsi="Times New Roman" w:cs="Times New Roman"/>
+                <w:b/>
+                <w:bCs/>
+                <w:lang w:val="en-US"/>
+              </w:rPr>
+              <w:t>–</w:t>
+            </w:r>
+            <w:r>
+              <w:rPr>
+                <w:rFonts w:ascii="Times New Roman" w:hAnsi="Times New Roman" w:cs="Times New Roman"/>
+                <w:b/>
+                <w:bCs/>
+                <w:lang w:val="en-US"/>
+              </w:rPr>
+              <w:t xml:space="preserve"> </w:t>
+            </w:r>
+            <w:r>
+              <w:rPr>
+                <w:rFonts w:ascii="Times New Roman" w:hAnsi="Times New Roman" w:cs="Times New Roman"/>
+                <w:b/>
+                <w:bCs/>
+                <w:lang w:val="en-US"/>
+              </w:rPr>
+              <w:t>2026)</w:t>
+            </w:r>
+          </w:p>
+        </w:tc>
+      </w:tr>
+      <w:tr>
+        <w:tc>
+          <w:tcPr>
+            <w:tcW w:w="8642" w:type="dxa"/>
+          </w:tcPr>
+          <w:p>
+            <w:pPr>
+              <w:spacing w:line="276" w:lineRule="auto"/>
+              <w:jc w:val="both"/>
+              <w:rPr>
+                <w:rFonts w:ascii="Times New Roman" w:hAnsi="Times New Roman" w:cs="Times New Roman"/>
+                <w:b/>
+                <w:bCs/>
+              </w:rPr>
+            </w:pPr>
+            <w:r>
+              <w:rPr>
+                <w:rFonts w:ascii="Times New Roman" w:hAnsi="Times New Roman" w:cs="Times New Roman"/>
+                <w:b/>
+                <w:bCs/>
+              </w:rPr>
+              <w:t>Senior Secondary</w:t>
+            </w:r>
+            <w:r>
+              <w:rPr>
+                <w:rFonts w:ascii="Times New Roman" w:hAnsi="Times New Roman" w:cs="Times New Roman"/>
+                <w:b/>
+                <w:bCs/>
+              </w:rPr>
+              <w:t xml:space="preserve"> - PCM with Computer Science, 85.4%</w:t>
+            </w:r>
+          </w:p>
+          <w:p>
+            <w:pPr>
+              <w:spacing w:line="276" w:lineRule="auto"/>
+              <w:jc w:val="both"/>
+              <w:rPr>
+                <w:rFonts w:ascii="Times New Roman" w:hAnsi="Times New Roman" w:cs="Times New Roman"/>
+                <w:i/>
+                <w:iCs/>
+              </w:rPr>
+            </w:pPr>
+            <w:r>
+              <w:rPr>
+                <w:rFonts w:ascii="Times New Roman" w:hAnsi="Times New Roman" w:cs="Times New Roman"/>
+                <w:i/>
+                <w:iCs/>
+              </w:rPr>
+              <w:t>Lucknow Public School, Lucknow</w:t>
+            </w:r>
+          </w:p>
+        </w:tc>
+        <w:tc>
+          <w:tcPr>
+            <w:tcW w:w="1814" w:type="dxa"/>
+          </w:tcPr>
+          <w:p>
+            <w:pPr>
+              <w:jc w:val="both"/>
+              <w:rPr>
+                <w:rFonts w:ascii="Times New Roman" w:hAnsi="Times New Roman" w:cs="Times New Roman"/>
+                <w:color w:val="0070C0"/>
+                <w:lang w:val="en-US"/>
+              </w:rPr>
+            </w:pPr>
+            <w:r>
+              <w:rPr>
+                <w:rFonts w:ascii="Times New Roman" w:hAnsi="Times New Roman" w:cs="Times New Roman"/>
+                <w:b/>
+                <w:bCs/>
+              </w:rPr>
+              <w:t>(2019 – 2021)</w:t>
+            </w:r>
+          </w:p>
+        </w:tc>
+      </w:tr>
+      <w:tr>
+        <w:tc>
+          <w:tcPr>
+            <w:tcW w:w="8642" w:type="dxa"/>
+          </w:tcPr>
+          <w:p>
+            <w:pPr>
+              <w:spacing w:line="276" w:lineRule="auto"/>
+              <w:jc w:val="both"/>
+              <w:rPr>
+                <w:rFonts w:ascii="Times New Roman" w:hAnsi="Times New Roman" w:cs="Times New Roman"/>
+                <w:b/>
+                <w:bCs/>
+              </w:rPr>
+            </w:pPr>
+            <w:r>
+              <w:rPr>
+                <w:rFonts w:ascii="Times New Roman" w:hAnsi="Times New Roman" w:cs="Times New Roman"/>
+                <w:b/>
+                <w:bCs/>
+              </w:rPr>
+              <w:t>High School, 81.5%</w:t>
+            </w:r>
+          </w:p>
+          <w:p>
+            <w:pPr>
+              <w:spacing w:line="276" w:lineRule="auto"/>
+              <w:jc w:val="both"/>
+              <w:rPr>
+                <w:rFonts w:ascii="Times New Roman" w:hAnsi="Times New Roman" w:cs="Times New Roman"/>
+                <w:i/>
+                <w:iCs/>
+              </w:rPr>
+            </w:pPr>
+            <w:r>
+              <w:rPr>
+                <w:rFonts w:ascii="Times New Roman" w:hAnsi="Times New Roman" w:cs="Times New Roman"/>
+                <w:i/>
+                <w:iCs/>
+              </w:rPr>
+              <w:t xml:space="preserve">Seth AR </w:t>
+            </w:r>
+            <w:proofErr w:type="spellStart"/>
+            <w:r>
+              <w:rPr>
+                <w:rFonts w:ascii="Times New Roman" w:hAnsi="Times New Roman" w:cs="Times New Roman"/>
+                <w:i/>
+                <w:iCs/>
+              </w:rPr>
+              <w:t>Jaipuria</w:t>
+            </w:r>
+            <w:proofErr w:type="spellEnd"/>
+            <w:r>
+              <w:rPr>
+                <w:rFonts w:ascii="Times New Roman" w:hAnsi="Times New Roman" w:cs="Times New Roman"/>
+                <w:i/>
+                <w:iCs/>
+              </w:rPr>
+              <w:t xml:space="preserve"> School</w:t>
+            </w:r>
+            <w:r>
+              <w:rPr>
+                <w:rFonts w:ascii="Times New Roman" w:hAnsi="Times New Roman" w:cs="Times New Roman"/>
+                <w:i/>
+                <w:iCs/>
+              </w:rPr>
+              <w:t>, Ghaziabad</w:t>
+            </w:r>
+          </w:p>
+        </w:tc>
+        <w:tc>
+          <w:tcPr>
+            <w:tcW w:w="1814" w:type="dxa"/>
+          </w:tcPr>
+          <w:p>
+            <w:pPr>
+              <w:jc w:val="both"/>
+              <w:rPr>
+                <w:rFonts w:ascii="Times New Roman" w:hAnsi="Times New Roman" w:cs="Times New Roman"/>
+                <w:color w:val="0070C0"/>
+                <w:lang w:val="en-US"/>
+              </w:rPr>
+            </w:pPr>
+            <w:r>
+              <w:rPr>
+                <w:rFonts w:ascii="Times New Roman" w:hAnsi="Times New Roman" w:cs="Times New Roman"/>
+                <w:b/>
+                <w:bCs/>
+              </w:rPr>
+              <w:t>(2017 – 2019)</w:t>
+            </w:r>
+          </w:p>
+        </w:tc>
+      </w:tr>
+    </w:tbl>
     <w:p>
       <w:pPr>
         <w:spacing w:after="0"/>
         <w:jc w:val="both"/>
         <w:rPr>
           <w:rFonts w:ascii="Times New Roman" w:hAnsi="Times New Roman" w:cs="Times New Roman"/>
-          <w:b/>
-          <w:bCs/>
-          <w:lang w:val="en-US"/>
-        </w:rPr>
-      </w:pPr>
-      <w:r>
-        <w:rPr>
-          <w:rFonts w:ascii="Times New Roman" w:hAnsi="Times New Roman" w:cs="Times New Roman"/>
-          <w:b/>
-          <w:bCs/>
-          <w:lang w:val="en-US"/>
-        </w:rPr>
-        <w:t>Shri Ramswaroop Memorial University</w:t>
-      </w:r>
-      <w:r>
-        <w:rPr>
-          <w:rFonts w:ascii="Times New Roman" w:hAnsi="Times New Roman" w:cs="Times New Roman"/>
-          <w:b/>
-          <w:bCs/>
-          <w:lang w:val="en-US"/>
-        </w:rPr>
-        <w:t xml:space="preserve">                        </w:t>
-      </w:r>
-      <w:proofErr w:type="gramStart"/>
-      <w:r>
-        <w:rPr>
-          <w:rFonts w:ascii="Times New Roman" w:hAnsi="Times New Roman" w:cs="Times New Roman"/>
-          <w:b/>
-          <w:bCs/>
-          <w:lang w:val="en-US"/>
-        </w:rPr>
-        <w:t xml:space="preserve">  </w:t>
-      </w:r>
-      <w:r>
-        <w:rPr>
-          <w:rFonts w:ascii="Times New Roman" w:hAnsi="Times New Roman" w:cs="Times New Roman"/>
-          <w:b/>
-          <w:bCs/>
-          <w:lang w:val="en-US"/>
-        </w:rPr>
-        <w:t xml:space="preserve"> </w:t>
-      </w:r>
-      <w:r>
-        <w:rPr>
-          <w:rFonts w:ascii="Times New Roman" w:hAnsi="Times New Roman" w:cs="Times New Roman"/>
-          <w:b/>
-          <w:bCs/>
-          <w:lang w:val="en-US"/>
-        </w:rPr>
-        <w:t>(</w:t>
-      </w:r>
-      <w:proofErr w:type="gramEnd"/>
-      <w:r>
-        <w:rPr>
-          <w:rFonts w:ascii="Times New Roman" w:hAnsi="Times New Roman" w:cs="Times New Roman"/>
-          <w:b/>
-          <w:bCs/>
-          <w:lang w:val="en-US"/>
-        </w:rPr>
-        <w:t>2022</w:t>
-      </w:r>
-      <w:r>
-        <w:rPr>
-          <w:rFonts w:ascii="Times New Roman" w:hAnsi="Times New Roman" w:cs="Times New Roman"/>
-          <w:b/>
-          <w:bCs/>
-          <w:lang w:val="en-US"/>
-        </w:rPr>
-        <w:t xml:space="preserve"> </w:t>
-      </w:r>
-      <w:r>
-        <w:rPr>
-          <w:rFonts w:ascii="Times New Roman" w:hAnsi="Times New Roman" w:cs="Times New Roman"/>
-          <w:b/>
-          <w:bCs/>
-          <w:lang w:val="en-US"/>
-        </w:rPr>
-        <w:t>–</w:t>
-      </w:r>
-      <w:r>
-        <w:rPr>
-          <w:rFonts w:ascii="Times New Roman" w:hAnsi="Times New Roman" w:cs="Times New Roman"/>
-          <w:b/>
-          <w:bCs/>
-          <w:lang w:val="en-US"/>
-        </w:rPr>
-        <w:t xml:space="preserve"> </w:t>
-      </w:r>
-      <w:r>
-        <w:rPr>
-          <w:rFonts w:ascii="Times New Roman" w:hAnsi="Times New Roman" w:cs="Times New Roman"/>
-          <w:b/>
-          <w:bCs/>
-          <w:lang w:val="en-US"/>
-        </w:rPr>
-        <w:t>2026)</w:t>
-      </w:r>
-      <w:r>
-        <w:rPr>
-          <w:rFonts w:ascii="Times New Roman" w:hAnsi="Times New Roman" w:cs="Times New Roman"/>
-          <w:b/>
-          <w:bCs/>
-          <w:lang w:val="en-US"/>
-        </w:rPr>
-        <w:br/>
-      </w:r>
-      <w:r>
-        <w:rPr>
-          <w:rFonts w:ascii="Times New Roman" w:hAnsi="Times New Roman" w:cs="Times New Roman"/>
-          <w:lang w:val="en-US"/>
-        </w:rPr>
-        <w:t>BTech CSE</w:t>
-      </w:r>
-      <w:r>
-        <w:rPr>
-          <w:rFonts w:ascii="Times New Roman" w:hAnsi="Times New Roman" w:cs="Times New Roman"/>
-          <w:lang w:val="en-US"/>
-        </w:rPr>
-        <w:t xml:space="preserve"> (</w:t>
-      </w:r>
-      <w:r>
-        <w:rPr>
-          <w:rFonts w:ascii="Times New Roman" w:hAnsi="Times New Roman" w:cs="Times New Roman"/>
-          <w:lang w:val="en-US"/>
-        </w:rPr>
-        <w:t>Cyber Security</w:t>
-      </w:r>
-      <w:r>
-        <w:rPr>
-          <w:rFonts w:ascii="Times New Roman" w:hAnsi="Times New Roman" w:cs="Times New Roman"/>
-          <w:lang w:val="en-US"/>
-        </w:rPr>
-        <w:t>), 6.99 CGPA (as of 7</w:t>
-      </w:r>
-      <w:r>
-        <w:rPr>
-          <w:rFonts w:ascii="Times New Roman" w:hAnsi="Times New Roman" w:cs="Times New Roman"/>
-          <w:vertAlign w:val="superscript"/>
-          <w:lang w:val="en-US"/>
-        </w:rPr>
-        <w:t>th</w:t>
-      </w:r>
-      <w:r>
-        <w:rPr>
-          <w:rFonts w:ascii="Times New Roman" w:hAnsi="Times New Roman" w:cs="Times New Roman"/>
-          <w:lang w:val="en-US"/>
-        </w:rPr>
-        <w:t xml:space="preserve"> Sem)</w:t>
-      </w:r>
-    </w:p>
-    <w:p>
-      <w:pPr>
-        <w:spacing w:after="0"/>
-        <w:jc w:val="both"/>
-        <w:rPr>
-          <w:rFonts w:ascii="Times New Roman" w:hAnsi="Times New Roman" w:cs="Times New Roman"/>
-          <w:b/>
-          <w:bCs/>
-        </w:rPr>
-      </w:pPr>
-      <w:r>
-        <w:rPr>
-          <w:rFonts w:ascii="Times New Roman" w:hAnsi="Times New Roman" w:cs="Times New Roman"/>
-          <w:b/>
-          <w:bCs/>
-        </w:rPr>
-        <w:t xml:space="preserve">Lucknow Public School                                                                        </w:t>
-      </w:r>
-      <w:r>
-        <w:rPr>
-          <w:rFonts w:ascii="Times New Roman" w:hAnsi="Times New Roman" w:cs="Times New Roman"/>
-          <w:b/>
-          <w:bCs/>
-        </w:rPr>
-        <w:t xml:space="preserve">        </w:t>
-      </w:r>
-      <w:r>
-        <w:rPr>
-          <w:rFonts w:ascii="Times New Roman" w:hAnsi="Times New Roman" w:cs="Times New Roman"/>
-          <w:b/>
-          <w:bCs/>
-        </w:rPr>
-        <w:t xml:space="preserve">      </w:t>
-      </w:r>
-      <w:r>
-        <w:rPr>
-          <w:rFonts w:ascii="Times New Roman" w:hAnsi="Times New Roman" w:cs="Times New Roman"/>
-          <w:b/>
-          <w:bCs/>
-        </w:rPr>
-        <w:t xml:space="preserve">                    </w:t>
-      </w:r>
-      <w:proofErr w:type="gramStart"/>
-      <w:r>
-        <w:rPr>
-          <w:rFonts w:ascii="Times New Roman" w:hAnsi="Times New Roman" w:cs="Times New Roman"/>
-          <w:b/>
-          <w:bCs/>
-        </w:rPr>
-        <w:t xml:space="preserve">   </w:t>
-      </w:r>
-      <w:r>
-        <w:rPr>
-          <w:rFonts w:ascii="Times New Roman" w:hAnsi="Times New Roman" w:cs="Times New Roman"/>
-          <w:b/>
-          <w:bCs/>
-        </w:rPr>
-        <w:t>(</w:t>
-      </w:r>
-      <w:proofErr w:type="gramEnd"/>
-      <w:r>
-        <w:rPr>
-          <w:rFonts w:ascii="Times New Roman" w:hAnsi="Times New Roman" w:cs="Times New Roman"/>
-          <w:b/>
-          <w:bCs/>
-        </w:rPr>
-        <w:t>2019 – 2021)</w:t>
-      </w:r>
-    </w:p>
-    <w:p>
-      <w:pPr>
-        <w:spacing w:after="0"/>
-        <w:jc w:val="both"/>
-        <w:rPr>
-          <w:rFonts w:ascii="Times New Roman" w:hAnsi="Times New Roman" w:cs="Times New Roman"/>
-        </w:rPr>
-      </w:pPr>
-      <w:r>
-        <w:rPr>
-          <w:rFonts w:ascii="Times New Roman" w:hAnsi="Times New Roman" w:cs="Times New Roman"/>
-        </w:rPr>
-        <w:t>Intermediate - PCM with Computer Science, 85.4%</w:t>
-      </w:r>
-    </w:p>
-    <w:p>
-      <w:pPr>
-        <w:spacing w:after="0"/>
-        <w:jc w:val="both"/>
-        <w:rPr>
-          <w:rFonts w:ascii="Times New Roman" w:hAnsi="Times New Roman" w:cs="Times New Roman"/>
-          <w:b/>
-          <w:bCs/>
-        </w:rPr>
-      </w:pPr>
-      <w:r>
-        <w:rPr>
-          <w:rFonts w:ascii="Times New Roman" w:hAnsi="Times New Roman" w:cs="Times New Roman"/>
-          <w:b/>
-          <w:bCs/>
-        </w:rPr>
-        <w:t>Seth AR Jaipuria School</w:t>
-      </w:r>
-      <w:r>
-        <w:rPr>
-          <w:rFonts w:ascii="Times New Roman" w:hAnsi="Times New Roman" w:cs="Times New Roman"/>
-          <w:b/>
-          <w:bCs/>
-        </w:rPr>
-        <w:t xml:space="preserve">                                                                        </w:t>
-      </w:r>
-      <w:r>
-        <w:rPr>
-          <w:rFonts w:ascii="Times New Roman" w:hAnsi="Times New Roman" w:cs="Times New Roman"/>
-          <w:b/>
-          <w:bCs/>
-        </w:rPr>
-        <w:t xml:space="preserve">        </w:t>
-      </w:r>
-      <w:r>
-        <w:rPr>
-          <w:rFonts w:ascii="Times New Roman" w:hAnsi="Times New Roman" w:cs="Times New Roman"/>
-          <w:b/>
-          <w:bCs/>
-        </w:rPr>
-        <w:t xml:space="preserve">   </w:t>
-      </w:r>
-      <w:r>
-        <w:rPr>
-          <w:rFonts w:ascii="Times New Roman" w:hAnsi="Times New Roman" w:cs="Times New Roman"/>
-          <w:b/>
-          <w:bCs/>
-        </w:rPr>
-        <w:t xml:space="preserve">                      </w:t>
-      </w:r>
-      <w:proofErr w:type="gramStart"/>
-      <w:r>
-        <w:rPr>
-          <w:rFonts w:ascii="Times New Roman" w:hAnsi="Times New Roman" w:cs="Times New Roman"/>
-          <w:b/>
-          <w:bCs/>
-        </w:rPr>
-        <w:t xml:space="preserve">  </w:t>
-      </w:r>
-      <w:r>
-        <w:rPr>
-          <w:rFonts w:ascii="Times New Roman" w:hAnsi="Times New Roman" w:cs="Times New Roman"/>
-          <w:b/>
-          <w:bCs/>
-        </w:rPr>
-        <w:t xml:space="preserve"> (</w:t>
-      </w:r>
-      <w:proofErr w:type="gramEnd"/>
-      <w:r>
-        <w:rPr>
-          <w:rFonts w:ascii="Times New Roman" w:hAnsi="Times New Roman" w:cs="Times New Roman"/>
-          <w:b/>
-          <w:bCs/>
-        </w:rPr>
-        <w:t>2017 – 2019)</w:t>
-      </w:r>
-    </w:p>
-    <w:p>
-      <w:pPr>
-        <w:spacing w:after="0"/>
-        <w:jc w:val="both"/>
-        <w:rPr>
-          <w:rFonts w:ascii="Times New Roman" w:hAnsi="Times New Roman" w:cs="Times New Roman"/>
-        </w:rPr>
-      </w:pPr>
-      <w:r>
-        <w:rPr>
-          <w:rFonts w:ascii="Times New Roman" w:hAnsi="Times New Roman" w:cs="Times New Roman"/>
-        </w:rPr>
-        <w:t>High School, 81.5%</w:t>
-      </w:r>
-    </w:p>
-    <w:p>
-      <w:pPr>
-        <w:spacing w:after="0"/>
-        <w:jc w:val="both"/>
-        <w:rPr>
-          <w:rFonts w:ascii="Times New Roman" w:hAnsi="Times New Roman" w:cs="Times New Roman"/>
+          <w:color w:val="0070C0"/>
+          <w:lang w:val="en-US"/>
         </w:rPr>
       </w:pPr>
     </w:p>
@@ -925,13 +935,7 @@
         <w:rPr>
           <w:rFonts w:ascii="Times New Roman" w:hAnsi="Times New Roman" w:cs="Times New Roman"/>
         </w:rPr>
-        <w:t>(</w:t>
-      </w:r>
-      <w:r>
-        <w:rPr>
-          <w:rFonts w:ascii="Times New Roman" w:hAnsi="Times New Roman" w:cs="Times New Roman"/>
-        </w:rPr>
-        <w:t>Python,</w:t>
+        <w:t>(Python,</w:t>
       </w:r>
       <w:r>
         <w:rPr>
@@ -939,6 +943,7 @@
         </w:rPr>
         <w:t xml:space="preserve"> </w:t>
       </w:r>
+      <w:proofErr w:type="spellStart"/>
       <w:proofErr w:type="gramStart"/>
       <w:r>
         <w:rPr>
@@ -946,6 +951,7 @@
         </w:rPr>
         <w:t>random,time</w:t>
       </w:r>
+      <w:proofErr w:type="spellEnd"/>
       <w:proofErr w:type="gramEnd"/>
       <w:r>
         <w:rPr>
@@ -963,8 +969,16 @@
         <w:rPr>
           <w:rFonts w:ascii="Times New Roman" w:hAnsi="Times New Roman" w:cs="Times New Roman"/>
         </w:rPr>
-        <w:t>, mysql</w:t>
-      </w:r>
+        <w:t xml:space="preserve">, </w:t>
+      </w:r>
+      <w:proofErr w:type="spellStart"/>
+      <w:r>
+        <w:rPr>
+          <w:rFonts w:ascii="Times New Roman" w:hAnsi="Times New Roman" w:cs="Times New Roman"/>
+        </w:rPr>
+        <w:t>mysql</w:t>
+      </w:r>
+      <w:proofErr w:type="spellEnd"/>
       <w:r>
         <w:rPr>
           <w:rFonts w:ascii="Times New Roman" w:hAnsi="Times New Roman" w:cs="Times New Roman"/>
@@ -1025,7 +1039,7 @@
           <w:i/>
           <w:iCs/>
         </w:rPr>
-        <w:t>jango</w:t>
+        <w:t xml:space="preserve">jango, </w:t>
       </w:r>
       <w:r>
         <w:rPr>
@@ -1033,7 +1047,7 @@
           <w:i/>
           <w:iCs/>
         </w:rPr>
-        <w:t xml:space="preserve">, </w:t>
+        <w:t>fernet library</w:t>
       </w:r>
       <w:r>
         <w:rPr>
@@ -1041,14 +1055,6 @@
           <w:i/>
           <w:iCs/>
         </w:rPr>
-        <w:t>fernet library</w:t>
-      </w:r>
-      <w:r>
-        <w:rPr>
-          <w:rFonts w:ascii="Times New Roman" w:hAnsi="Times New Roman" w:cs="Times New Roman"/>
-          <w:i/>
-          <w:iCs/>
-        </w:rPr>
         <w:t xml:space="preserve">) </w:t>
       </w:r>
       <w:r>
@@ -1057,7 +1063,7 @@
         </w:rPr>
         <w:t xml:space="preserve">– </w:t>
       </w:r>
-      <w:hyperlink r:id="rId14" w:history="1">
+      <w:hyperlink r:id="rId12" w:history="1">
         <w:r>
           <w:rPr>
             <w:rStyle w:val="Hyperlink"/>
@@ -1073,7 +1079,7 @@
         </w:rPr>
         <w:t xml:space="preserve"> | </w:t>
       </w:r>
-      <w:hyperlink r:id="rId15" w:history="1">
+      <w:hyperlink r:id="rId13" w:history="1">
         <w:r>
           <w:rPr>
             <w:rStyle w:val="Hyperlink"/>
@@ -1100,7 +1106,27 @@
           <w:bCs/>
           <w:lang w:val="en-US"/>
         </w:rPr>
-        <w:t xml:space="preserve">CLI Rapid Maths Game </w:t>
+        <w:t xml:space="preserve">CLI Rapid </w:t>
+      </w:r>
+      <w:proofErr w:type="spellStart"/>
+      <w:r>
+        <w:rPr>
+          <w:rFonts w:ascii="Times New Roman" w:hAnsi="Times New Roman" w:cs="Times New Roman"/>
+          <w:b/>
+          <w:bCs/>
+          <w:lang w:val="en-US"/>
+        </w:rPr>
+        <w:t>Maths</w:t>
+      </w:r>
+      <w:proofErr w:type="spellEnd"/>
+      <w:r>
+        <w:rPr>
+          <w:rFonts w:ascii="Times New Roman" w:hAnsi="Times New Roman" w:cs="Times New Roman"/>
+          <w:b/>
+          <w:bCs/>
+          <w:lang w:val="en-US"/>
+        </w:rPr>
+        <w:t xml:space="preserve"> Game </w:t>
       </w:r>
       <w:r>
         <w:rPr>
@@ -1116,7 +1142,7 @@
         </w:rPr>
         <w:t xml:space="preserve"> –</w:t>
       </w:r>
-      <w:hyperlink r:id="rId16" w:history="1">
+      <w:hyperlink r:id="rId14" w:history="1">
         <w:r>
           <w:rPr>
             <w:rStyle w:val="Hyperlink"/>
@@ -1143,7 +1169,27 @@
           <w:bCs/>
           <w:lang w:val="en-US"/>
         </w:rPr>
-        <w:t xml:space="preserve">CLI PyTextQuiz </w:t>
+        <w:t xml:space="preserve">CLI </w:t>
+      </w:r>
+      <w:proofErr w:type="spellStart"/>
+      <w:r>
+        <w:rPr>
+          <w:rFonts w:ascii="Times New Roman" w:hAnsi="Times New Roman" w:cs="Times New Roman"/>
+          <w:b/>
+          <w:bCs/>
+          <w:lang w:val="en-US"/>
+        </w:rPr>
+        <w:t>PyTextQuiz</w:t>
+      </w:r>
+      <w:proofErr w:type="spellEnd"/>
+      <w:r>
+        <w:rPr>
+          <w:rFonts w:ascii="Times New Roman" w:hAnsi="Times New Roman" w:cs="Times New Roman"/>
+          <w:b/>
+          <w:bCs/>
+          <w:lang w:val="en-US"/>
+        </w:rPr>
+        <w:t xml:space="preserve"> </w:t>
       </w:r>
       <w:r>
         <w:rPr>
@@ -1152,9 +1198,29 @@
           <w:iCs/>
           <w:lang w:val="en-US"/>
         </w:rPr>
-        <w:t xml:space="preserve">(Python, time, mysql, file-handling) – </w:t>
-      </w:r>
-      <w:hyperlink r:id="rId17" w:history="1">
+        <w:t xml:space="preserve">(Python, time, </w:t>
+      </w:r>
+      <w:proofErr w:type="spellStart"/>
+      <w:r>
+        <w:rPr>
+          <w:rFonts w:ascii="Times New Roman" w:hAnsi="Times New Roman" w:cs="Times New Roman"/>
+          <w:i/>
+          <w:iCs/>
+          <w:lang w:val="en-US"/>
+        </w:rPr>
+        <w:t>mysql</w:t>
+      </w:r>
+      <w:proofErr w:type="spellEnd"/>
+      <w:r>
+        <w:rPr>
+          <w:rFonts w:ascii="Times New Roman" w:hAnsi="Times New Roman" w:cs="Times New Roman"/>
+          <w:i/>
+          <w:iCs/>
+          <w:lang w:val="en-US"/>
+        </w:rPr>
+        <w:t xml:space="preserve">, file-handling) – </w:t>
+      </w:r>
+      <w:hyperlink r:id="rId15" w:history="1">
         <w:r>
           <w:rPr>
             <w:rStyle w:val="Hyperlink"/>
@@ -1201,288 +1267,494 @@
         <w:t>VIRTUAL INTERNSHIPS</w:t>
       </w:r>
     </w:p>
+    <w:tbl>
+      <w:tblPr>
+        <w:tblStyle w:val="TableGrid"/>
+        <w:tblW w:w="0" w:type="auto"/>
+        <w:tblBorders>
+          <w:top w:val="none" w:sz="0" w:space="0" w:color="auto"/>
+          <w:left w:val="none" w:sz="0" w:space="0" w:color="auto"/>
+          <w:bottom w:val="none" w:sz="0" w:space="0" w:color="auto"/>
+          <w:right w:val="none" w:sz="0" w:space="0" w:color="auto"/>
+          <w:insideH w:val="none" w:sz="0" w:space="0" w:color="auto"/>
+          <w:insideV w:val="none" w:sz="0" w:space="0" w:color="auto"/>
+        </w:tblBorders>
+        <w:tblLook w:val="04A0" w:firstRow="1" w:lastRow="0" w:firstColumn="1" w:lastColumn="0" w:noHBand="0" w:noVBand="1"/>
+      </w:tblPr>
+      <w:tblGrid>
+        <w:gridCol w:w="8075"/>
+        <w:gridCol w:w="2381"/>
+      </w:tblGrid>
+      <w:tr>
+        <w:tc>
+          <w:tcPr>
+            <w:tcW w:w="8075" w:type="dxa"/>
+          </w:tcPr>
+          <w:p>
+            <w:pPr>
+              <w:spacing w:line="276" w:lineRule="auto"/>
+              <w:jc w:val="both"/>
+              <w:rPr>
+                <w:rFonts w:ascii="Times New Roman" w:hAnsi="Times New Roman" w:cs="Times New Roman"/>
+                <w:lang w:val="en-US"/>
+              </w:rPr>
+            </w:pPr>
+            <w:proofErr w:type="spellStart"/>
+            <w:r>
+              <w:rPr>
+                <w:rFonts w:ascii="Times New Roman" w:hAnsi="Times New Roman" w:cs="Times New Roman"/>
+                <w:b/>
+                <w:bCs/>
+                <w:lang w:val="en-US"/>
+              </w:rPr>
+              <w:t>Technohacks</w:t>
+            </w:r>
+            <w:proofErr w:type="spellEnd"/>
+            <w:r>
+              <w:rPr>
+                <w:rFonts w:ascii="Times New Roman" w:hAnsi="Times New Roman" w:cs="Times New Roman"/>
+                <w:b/>
+                <w:bCs/>
+                <w:lang w:val="en-US"/>
+              </w:rPr>
+              <w:t xml:space="preserve"> </w:t>
+            </w:r>
+            <w:r>
+              <w:rPr>
+                <w:rFonts w:ascii="Times New Roman" w:hAnsi="Times New Roman" w:cs="Times New Roman"/>
+                <w:b/>
+                <w:bCs/>
+                <w:lang w:val="en-US"/>
+              </w:rPr>
+              <w:t xml:space="preserve">– Cybersecurity &amp; Ethical Hacking Intern </w:t>
+            </w:r>
+            <w:r>
+              <w:rPr>
+                <w:rFonts w:ascii="Times New Roman" w:hAnsi="Times New Roman" w:cs="Times New Roman"/>
+                <w:b/>
+                <w:bCs/>
+                <w:lang w:val="en-US"/>
+              </w:rPr>
+              <w:t xml:space="preserve">                                     </w:t>
+            </w:r>
+          </w:p>
+          <w:p>
+            <w:pPr>
+              <w:spacing w:line="276" w:lineRule="auto"/>
+              <w:jc w:val="both"/>
+              <w:rPr>
+                <w:rFonts w:ascii="Times New Roman" w:hAnsi="Times New Roman" w:cs="Times New Roman"/>
+                <w:b/>
+                <w:bCs/>
+                <w:i/>
+                <w:iCs/>
+                <w:color w:val="0070C0"/>
+                <w:u w:val="single"/>
+                <w:lang w:val="en-US"/>
+              </w:rPr>
+            </w:pPr>
+            <w:r>
+              <w:rPr>
+                <w:rFonts w:ascii="Times New Roman" w:hAnsi="Times New Roman" w:cs="Times New Roman"/>
+                <w:i/>
+                <w:iCs/>
+                <w:sz w:val="22"/>
+                <w:szCs w:val="22"/>
+              </w:rPr>
+              <w:t>(Hands</w:t>
+            </w:r>
+            <w:r>
+              <w:rPr>
+                <w:rFonts w:ascii="Times New Roman" w:hAnsi="Times New Roman" w:cs="Times New Roman"/>
+                <w:i/>
+                <w:iCs/>
+                <w:sz w:val="22"/>
+                <w:szCs w:val="22"/>
+              </w:rPr>
+              <w:noBreakHyphen/>
+              <w:t>on Kali Linux for OSINT, penetration testing, and vulnerability assessment)</w:t>
+            </w:r>
+          </w:p>
+        </w:tc>
+        <w:tc>
+          <w:tcPr>
+            <w:tcW w:w="2381" w:type="dxa"/>
+          </w:tcPr>
+          <w:p>
+            <w:pPr>
+              <w:spacing w:line="276" w:lineRule="auto"/>
+              <w:jc w:val="both"/>
+              <w:rPr>
+                <w:rFonts w:ascii="Times New Roman" w:hAnsi="Times New Roman" w:cs="Times New Roman"/>
+                <w:lang w:val="en-US"/>
+              </w:rPr>
+            </w:pPr>
+            <w:r>
+              <w:rPr>
+                <w:rFonts w:ascii="Times New Roman" w:hAnsi="Times New Roman" w:cs="Times New Roman"/>
+                <w:b/>
+                <w:bCs/>
+                <w:lang w:val="en-US"/>
+              </w:rPr>
+              <w:t>(Jun 2024 – Jul 2024)</w:t>
+            </w:r>
+          </w:p>
+        </w:tc>
+      </w:tr>
+      <w:tr>
+        <w:tc>
+          <w:tcPr>
+            <w:tcW w:w="8075" w:type="dxa"/>
+          </w:tcPr>
+          <w:p>
+            <w:pPr>
+              <w:spacing w:line="276" w:lineRule="auto"/>
+              <w:jc w:val="both"/>
+              <w:rPr>
+                <w:rFonts w:ascii="Times New Roman" w:hAnsi="Times New Roman" w:cs="Times New Roman"/>
+                <w:b/>
+                <w:bCs/>
+              </w:rPr>
+            </w:pPr>
+            <w:r>
+              <w:rPr>
+                <w:rFonts w:ascii="Times New Roman" w:hAnsi="Times New Roman" w:cs="Times New Roman"/>
+                <w:b/>
+                <w:bCs/>
+              </w:rPr>
+              <w:t>AICTE &amp; IBM</w:t>
+            </w:r>
+            <w:r>
+              <w:rPr>
+                <w:rFonts w:ascii="Times New Roman" w:hAnsi="Times New Roman" w:cs="Times New Roman"/>
+                <w:b/>
+                <w:bCs/>
+              </w:rPr>
+              <w:noBreakHyphen/>
+            </w:r>
+            <w:proofErr w:type="spellStart"/>
+            <w:r>
+              <w:rPr>
+                <w:rFonts w:ascii="Times New Roman" w:hAnsi="Times New Roman" w:cs="Times New Roman"/>
+                <w:b/>
+                <w:bCs/>
+              </w:rPr>
+              <w:t>SkillsBuild</w:t>
+            </w:r>
+            <w:proofErr w:type="spellEnd"/>
+            <w:r>
+              <w:rPr>
+                <w:rFonts w:ascii="Times New Roman" w:hAnsi="Times New Roman" w:cs="Times New Roman"/>
+                <w:b/>
+                <w:bCs/>
+              </w:rPr>
+              <w:t xml:space="preserve"> –</w:t>
+            </w:r>
+            <w:r>
+              <w:rPr>
+                <w:rFonts w:ascii="Times New Roman" w:hAnsi="Times New Roman" w:cs="Times New Roman"/>
+                <w:b/>
+                <w:bCs/>
+              </w:rPr>
+              <w:t xml:space="preserve"> Cybersecurity Internship</w:t>
+            </w:r>
+            <w:r>
+              <w:rPr>
+                <w:rFonts w:ascii="Times New Roman" w:hAnsi="Times New Roman" w:cs="Times New Roman"/>
+              </w:rPr>
+              <w:t xml:space="preserve"> </w:t>
+            </w:r>
+            <w:r>
+              <w:rPr>
+                <w:rFonts w:ascii="Times New Roman" w:hAnsi="Times New Roman" w:cs="Times New Roman"/>
+              </w:rPr>
+              <w:t xml:space="preserve">       </w:t>
+            </w:r>
+            <w:r>
+              <w:rPr>
+                <w:rFonts w:ascii="Times New Roman" w:hAnsi="Times New Roman" w:cs="Times New Roman"/>
+                <w:b/>
+                <w:bCs/>
+              </w:rPr>
+              <w:t xml:space="preserve">                    </w:t>
+            </w:r>
+            <w:r>
+              <w:rPr>
+                <w:rFonts w:ascii="Times New Roman" w:hAnsi="Times New Roman" w:cs="Times New Roman"/>
+              </w:rPr>
+              <w:t xml:space="preserve">             </w:t>
+            </w:r>
+          </w:p>
+          <w:p>
+            <w:pPr>
+              <w:spacing w:line="276" w:lineRule="auto"/>
+              <w:rPr>
+                <w:rFonts w:ascii="Times New Roman" w:hAnsi="Times New Roman" w:cs="Times New Roman"/>
+                <w:i/>
+                <w:iCs/>
+              </w:rPr>
+            </w:pPr>
+            <w:r>
+              <w:rPr>
+                <w:rFonts w:ascii="Times New Roman" w:hAnsi="Times New Roman" w:cs="Times New Roman"/>
+                <w:i/>
+                <w:iCs/>
+              </w:rPr>
+              <w:t>(Explored Steganography &amp; LSB, Network Security, Python scripting)</w:t>
+            </w:r>
+          </w:p>
+        </w:tc>
+        <w:tc>
+          <w:tcPr>
+            <w:tcW w:w="2381" w:type="dxa"/>
+          </w:tcPr>
+          <w:p>
+            <w:pPr>
+              <w:spacing w:line="276" w:lineRule="auto"/>
+              <w:jc w:val="both"/>
+              <w:rPr>
+                <w:rFonts w:ascii="Times New Roman" w:hAnsi="Times New Roman" w:cs="Times New Roman"/>
+                <w:b/>
+                <w:bCs/>
+                <w:color w:val="0070C0"/>
+                <w:u w:val="single"/>
+                <w:lang w:val="en-US"/>
+              </w:rPr>
+            </w:pPr>
+            <w:r>
+              <w:rPr>
+                <w:rFonts w:ascii="Times New Roman" w:hAnsi="Times New Roman" w:cs="Times New Roman"/>
+                <w:b/>
+                <w:bCs/>
+              </w:rPr>
+              <w:t>(Jan 2025–Feb 2025)</w:t>
+            </w:r>
+          </w:p>
+        </w:tc>
+      </w:tr>
+      <w:tr>
+        <w:tc>
+          <w:tcPr>
+            <w:tcW w:w="8075" w:type="dxa"/>
+          </w:tcPr>
+          <w:p>
+            <w:pPr>
+              <w:spacing w:line="276" w:lineRule="auto"/>
+              <w:rPr>
+                <w:rFonts w:ascii="Times New Roman" w:hAnsi="Times New Roman" w:cs="Times New Roman"/>
+                <w:b/>
+                <w:bCs/>
+              </w:rPr>
+            </w:pPr>
+            <w:r>
+              <w:rPr>
+                <w:rFonts w:ascii="Times New Roman" w:hAnsi="Times New Roman" w:cs="Times New Roman"/>
+                <w:b/>
+                <w:bCs/>
+              </w:rPr>
+              <w:t>TATA Cybersecurity Analyst Job Simulation</w:t>
+            </w:r>
+            <w:r>
+              <w:rPr>
+                <w:rFonts w:ascii="Times New Roman" w:hAnsi="Times New Roman" w:cs="Times New Roman"/>
+              </w:rPr>
+              <w:t xml:space="preserve"> </w:t>
+            </w:r>
+            <w:r>
+              <w:rPr>
+                <w:rFonts w:ascii="Times New Roman" w:hAnsi="Times New Roman" w:cs="Times New Roman"/>
+                <w:b/>
+                <w:bCs/>
+              </w:rPr>
+              <w:t xml:space="preserve">                                  </w:t>
+            </w:r>
+            <w:r>
+              <w:rPr>
+                <w:rFonts w:ascii="Times New Roman" w:hAnsi="Times New Roman" w:cs="Times New Roman"/>
+                <w:b/>
+                <w:bCs/>
+              </w:rPr>
+              <w:br/>
+            </w:r>
+            <w:r>
+              <w:rPr>
+                <w:rFonts w:ascii="Times New Roman" w:hAnsi="Times New Roman" w:cs="Times New Roman"/>
+                <w:i/>
+                <w:iCs/>
+              </w:rPr>
+              <w:t>(Threat analysis, vulnerability scanning, incident reporting)</w:t>
+            </w:r>
+          </w:p>
+        </w:tc>
+        <w:tc>
+          <w:tcPr>
+            <w:tcW w:w="2381" w:type="dxa"/>
+          </w:tcPr>
+          <w:p>
+            <w:pPr>
+              <w:spacing w:line="276" w:lineRule="auto"/>
+              <w:jc w:val="both"/>
+              <w:rPr>
+                <w:rFonts w:ascii="Times New Roman" w:hAnsi="Times New Roman" w:cs="Times New Roman"/>
+                <w:b/>
+                <w:bCs/>
+                <w:color w:val="0070C0"/>
+                <w:u w:val="single"/>
+                <w:lang w:val="en-US"/>
+              </w:rPr>
+            </w:pPr>
+            <w:r>
+              <w:rPr>
+                <w:rFonts w:ascii="Times New Roman" w:hAnsi="Times New Roman" w:cs="Times New Roman"/>
+                <w:b/>
+                <w:bCs/>
+              </w:rPr>
+              <w:t>(Jun 2025 – Jul 2025)</w:t>
+            </w:r>
+          </w:p>
+        </w:tc>
+      </w:tr>
+      <w:tr>
+        <w:tc>
+          <w:tcPr>
+            <w:tcW w:w="8075" w:type="dxa"/>
+          </w:tcPr>
+          <w:p>
+            <w:pPr>
+              <w:spacing w:line="276" w:lineRule="auto"/>
+              <w:rPr>
+                <w:rFonts w:ascii="Times New Roman" w:hAnsi="Times New Roman" w:cs="Times New Roman"/>
+                <w:b/>
+                <w:bCs/>
+              </w:rPr>
+            </w:pPr>
+            <w:r>
+              <w:rPr>
+                <w:rFonts w:ascii="Times New Roman" w:hAnsi="Times New Roman" w:cs="Times New Roman"/>
+                <w:b/>
+                <w:bCs/>
+              </w:rPr>
+              <w:t>ANZ Australia Cybersecurity Management Job Simulation</w:t>
+            </w:r>
+          </w:p>
+          <w:p>
+            <w:pPr>
+              <w:spacing w:line="276" w:lineRule="auto"/>
+              <w:rPr>
+                <w:rFonts w:ascii="Times New Roman" w:hAnsi="Times New Roman" w:cs="Times New Roman"/>
+                <w:i/>
+                <w:iCs/>
+              </w:rPr>
+            </w:pPr>
+            <w:r>
+              <w:rPr>
+                <w:rFonts w:ascii="Times New Roman" w:hAnsi="Times New Roman" w:cs="Times New Roman"/>
+                <w:i/>
+                <w:iCs/>
+              </w:rPr>
+              <w:t>(Risk assessment, security controls, stakeholder communication)</w:t>
+            </w:r>
+          </w:p>
+        </w:tc>
+        <w:tc>
+          <w:tcPr>
+            <w:tcW w:w="2381" w:type="dxa"/>
+          </w:tcPr>
+          <w:p>
+            <w:pPr>
+              <w:spacing w:line="276" w:lineRule="auto"/>
+              <w:jc w:val="both"/>
+              <w:rPr>
+                <w:rFonts w:ascii="Times New Roman" w:hAnsi="Times New Roman" w:cs="Times New Roman"/>
+                <w:b/>
+                <w:bCs/>
+                <w:color w:val="0070C0"/>
+                <w:u w:val="single"/>
+                <w:lang w:val="en-US"/>
+              </w:rPr>
+            </w:pPr>
+            <w:r>
+              <w:rPr>
+                <w:rFonts w:ascii="Times New Roman" w:hAnsi="Times New Roman" w:cs="Times New Roman"/>
+                <w:b/>
+                <w:bCs/>
+              </w:rPr>
+              <w:t>(Jun 2025 – Jul 2025)</w:t>
+            </w:r>
+          </w:p>
+        </w:tc>
+      </w:tr>
+    </w:tbl>
     <w:p>
       <w:pPr>
         <w:spacing w:after="0"/>
-        <w:jc w:val="both"/>
-        <w:rPr>
-          <w:rFonts w:ascii="Times New Roman" w:hAnsi="Times New Roman" w:cs="Times New Roman"/>
-          <w:lang w:val="en-US"/>
-        </w:rPr>
-      </w:pPr>
-      <w:r>
-        <w:rPr>
-          <w:rFonts w:ascii="Times New Roman" w:hAnsi="Times New Roman" w:cs="Times New Roman"/>
-          <w:b/>
-          <w:bCs/>
-          <w:lang w:val="en-US"/>
-        </w:rPr>
-        <w:t>Technohacks</w:t>
-      </w:r>
-      <w:r>
-        <w:rPr>
-          <w:rFonts w:ascii="Times New Roman" w:hAnsi="Times New Roman" w:cs="Times New Roman"/>
-          <w:b/>
-          <w:bCs/>
-          <w:lang w:val="en-US"/>
-        </w:rPr>
-        <w:t xml:space="preserve"> </w:t>
-      </w:r>
-      <w:r>
-        <w:rPr>
-          <w:rFonts w:ascii="Times New Roman" w:hAnsi="Times New Roman" w:cs="Times New Roman"/>
-          <w:b/>
-          <w:bCs/>
-          <w:lang w:val="en-US"/>
-        </w:rPr>
-        <w:t xml:space="preserve">– </w:t>
-      </w:r>
-      <w:r>
-        <w:rPr>
-          <w:rFonts w:ascii="Times New Roman" w:hAnsi="Times New Roman" w:cs="Times New Roman"/>
-          <w:b/>
-          <w:bCs/>
-          <w:lang w:val="en-US"/>
-        </w:rPr>
-        <w:t>Cybersecurity &amp; Ethical Hacking Intern</w:t>
-      </w:r>
-      <w:r>
-        <w:rPr>
-          <w:rFonts w:ascii="Times New Roman" w:hAnsi="Times New Roman" w:cs="Times New Roman"/>
-          <w:b/>
-          <w:bCs/>
-          <w:lang w:val="en-US"/>
-        </w:rPr>
-        <w:t xml:space="preserve"> </w:t>
-      </w:r>
-      <w:r>
-        <w:rPr>
-          <w:rFonts w:ascii="Times New Roman" w:hAnsi="Times New Roman" w:cs="Times New Roman"/>
-          <w:b/>
-          <w:bCs/>
-          <w:lang w:val="en-US"/>
-        </w:rPr>
-        <w:t xml:space="preserve">                   </w:t>
-      </w:r>
-      <w:r>
-        <w:rPr>
-          <w:rFonts w:ascii="Times New Roman" w:hAnsi="Times New Roman" w:cs="Times New Roman"/>
-          <w:b/>
-          <w:bCs/>
-          <w:lang w:val="en-US"/>
-        </w:rPr>
-        <w:t xml:space="preserve">               </w:t>
-      </w:r>
-      <w:proofErr w:type="gramStart"/>
-      <w:r>
-        <w:rPr>
-          <w:rFonts w:ascii="Times New Roman" w:hAnsi="Times New Roman" w:cs="Times New Roman"/>
-          <w:b/>
-          <w:bCs/>
-          <w:lang w:val="en-US"/>
-        </w:rPr>
-        <w:t xml:space="preserve">   </w:t>
-      </w:r>
-      <w:r>
-        <w:rPr>
-          <w:rFonts w:ascii="Times New Roman" w:hAnsi="Times New Roman" w:cs="Times New Roman"/>
-          <w:b/>
-          <w:bCs/>
-          <w:lang w:val="en-US"/>
-        </w:rPr>
-        <w:t>(</w:t>
-      </w:r>
-      <w:proofErr w:type="gramEnd"/>
-      <w:r>
-        <w:rPr>
-          <w:rFonts w:ascii="Times New Roman" w:hAnsi="Times New Roman" w:cs="Times New Roman"/>
-          <w:b/>
-          <w:bCs/>
-          <w:lang w:val="en-US"/>
-        </w:rPr>
-        <w:t>Jun 2024 – Jul</w:t>
-      </w:r>
-      <w:r>
-        <w:rPr>
-          <w:rFonts w:ascii="Times New Roman" w:hAnsi="Times New Roman" w:cs="Times New Roman"/>
-          <w:b/>
-          <w:bCs/>
-          <w:lang w:val="en-US"/>
-        </w:rPr>
-        <w:t>y</w:t>
-      </w:r>
-      <w:r>
-        <w:rPr>
-          <w:rFonts w:ascii="Times New Roman" w:hAnsi="Times New Roman" w:cs="Times New Roman"/>
-          <w:b/>
-          <w:bCs/>
-          <w:lang w:val="en-US"/>
-        </w:rPr>
-        <w:t xml:space="preserve"> 2024)</w:t>
-      </w:r>
+        <w:rPr>
+          <w:rFonts w:ascii="Times New Roman" w:hAnsi="Times New Roman" w:cs="Times New Roman"/>
+        </w:rPr>
+      </w:pPr>
     </w:p>
     <w:p>
       <w:pPr>
         <w:spacing w:after="0"/>
-        <w:jc w:val="both"/>
-        <w:rPr>
-          <w:rFonts w:ascii="Times New Roman" w:hAnsi="Times New Roman" w:cs="Times New Roman"/>
-        </w:rPr>
-      </w:pPr>
-      <w:r>
-        <w:rPr>
-          <w:rFonts w:ascii="Times New Roman" w:hAnsi="Times New Roman" w:cs="Times New Roman"/>
-        </w:rPr>
-        <w:t>(</w:t>
-      </w:r>
-      <w:r>
-        <w:rPr>
-          <w:rFonts w:ascii="Times New Roman" w:hAnsi="Times New Roman" w:cs="Times New Roman"/>
-        </w:rPr>
-        <w:t>Hands</w:t>
-      </w:r>
-      <w:r>
-        <w:rPr>
-          <w:rFonts w:ascii="Times New Roman" w:hAnsi="Times New Roman" w:cs="Times New Roman"/>
-        </w:rPr>
-        <w:noBreakHyphen/>
-        <w:t>on Kali Linux for OSINT, penetration testing, and vulnerability assessment</w:t>
-      </w:r>
-      <w:r>
-        <w:rPr>
-          <w:rFonts w:ascii="Times New Roman" w:hAnsi="Times New Roman" w:cs="Times New Roman"/>
-        </w:rPr>
-        <w:t>)</w:t>
+        <w:rPr>
+          <w:rFonts w:ascii="Times New Roman" w:hAnsi="Times New Roman" w:cs="Times New Roman"/>
+          <w:b/>
+          <w:bCs/>
+          <w:color w:val="0070C0"/>
+          <w:u w:val="single"/>
+        </w:rPr>
+      </w:pPr>
+      <w:r>
+        <w:rPr>
+          <w:rFonts w:ascii="Times New Roman" w:hAnsi="Times New Roman" w:cs="Times New Roman"/>
+          <w:b/>
+          <w:bCs/>
+          <w:color w:val="0070C0"/>
+          <w:u w:val="single"/>
+        </w:rPr>
+        <w:t>CERTIFICATIONS</w:t>
       </w:r>
     </w:p>
     <w:p>
       <w:pPr>
         <w:spacing w:after="0"/>
-        <w:jc w:val="both"/>
-        <w:rPr>
-          <w:rFonts w:ascii="Times New Roman" w:hAnsi="Times New Roman" w:cs="Times New Roman"/>
-          <w:b/>
-          <w:bCs/>
-        </w:rPr>
-      </w:pPr>
-      <w:r>
-        <w:rPr>
-          <w:rFonts w:ascii="Times New Roman" w:hAnsi="Times New Roman" w:cs="Times New Roman"/>
-          <w:b/>
-          <w:bCs/>
-        </w:rPr>
-        <w:t>AICTE &amp; IBM</w:t>
-      </w:r>
-      <w:r>
-        <w:rPr>
-          <w:rFonts w:ascii="Times New Roman" w:hAnsi="Times New Roman" w:cs="Times New Roman"/>
-          <w:b/>
-          <w:bCs/>
-        </w:rPr>
-        <w:noBreakHyphen/>
+        <w:rPr>
+          <w:rFonts w:ascii="Times New Roman" w:hAnsi="Times New Roman" w:cs="Times New Roman"/>
+        </w:rPr>
+      </w:pPr>
+      <w:r>
+        <w:rPr>
+          <w:rFonts w:ascii="Times New Roman" w:hAnsi="Times New Roman" w:cs="Times New Roman"/>
+        </w:rPr>
+        <w:t xml:space="preserve">Python Programming - Udemy, Google Code-in, Design Thinking – </w:t>
+      </w:r>
+      <w:proofErr w:type="spellStart"/>
+      <w:r>
+        <w:rPr>
+          <w:rFonts w:ascii="Times New Roman" w:hAnsi="Times New Roman" w:cs="Times New Roman"/>
+        </w:rPr>
+        <w:t>TCSion</w:t>
+      </w:r>
+      <w:proofErr w:type="spellEnd"/>
+      <w:r>
+        <w:rPr>
+          <w:rFonts w:ascii="Times New Roman" w:hAnsi="Times New Roman" w:cs="Times New Roman"/>
+        </w:rPr>
+        <w:t xml:space="preserve">, Practical Cybersecurity for Cybersecurity Practitioners – NPTEL, Cybersecurity Fundamentals – IBM </w:t>
+      </w:r>
+      <w:proofErr w:type="spellStart"/>
+      <w:r>
+        <w:rPr>
+          <w:rFonts w:ascii="Times New Roman" w:hAnsi="Times New Roman" w:cs="Times New Roman"/>
+        </w:rPr>
         <w:t>SkillsBuild</w:t>
       </w:r>
-      <w:r>
-        <w:rPr>
-          <w:rFonts w:ascii="Times New Roman" w:hAnsi="Times New Roman" w:cs="Times New Roman"/>
-          <w:b/>
-          <w:bCs/>
-        </w:rPr>
-        <w:t xml:space="preserve"> –</w:t>
-      </w:r>
-      <w:r>
-        <w:rPr>
-          <w:rFonts w:ascii="Times New Roman" w:hAnsi="Times New Roman" w:cs="Times New Roman"/>
-          <w:b/>
-          <w:bCs/>
-        </w:rPr>
-        <w:t xml:space="preserve"> Cybersecurity Internship</w:t>
-      </w:r>
+      <w:proofErr w:type="spellEnd"/>
       <w:r>
         <w:rPr>
           <w:rFonts w:ascii="Times New Roman" w:hAnsi="Times New Roman" w:cs="Times New Roman"/>
         </w:rPr>
         <w:t xml:space="preserve"> </w:t>
-      </w:r>
-      <w:r>
-        <w:rPr>
-          <w:rFonts w:ascii="Times New Roman" w:hAnsi="Times New Roman" w:cs="Times New Roman"/>
-        </w:rPr>
-        <w:t xml:space="preserve">     </w:t>
-      </w:r>
-      <w:r>
-        <w:rPr>
-          <w:rFonts w:ascii="Times New Roman" w:hAnsi="Times New Roman" w:cs="Times New Roman"/>
-        </w:rPr>
-        <w:t xml:space="preserve"> </w:t>
-      </w:r>
-      <w:r>
-        <w:rPr>
-          <w:rFonts w:ascii="Times New Roman" w:hAnsi="Times New Roman" w:cs="Times New Roman"/>
-        </w:rPr>
-        <w:t xml:space="preserve"> </w:t>
-      </w:r>
-      <w:r>
-        <w:rPr>
-          <w:rFonts w:ascii="Times New Roman" w:hAnsi="Times New Roman" w:cs="Times New Roman"/>
-          <w:b/>
-          <w:bCs/>
-        </w:rPr>
-        <w:t xml:space="preserve">                    </w:t>
-      </w:r>
-      <w:r>
-        <w:rPr>
-          <w:rFonts w:ascii="Times New Roman" w:hAnsi="Times New Roman" w:cs="Times New Roman"/>
-        </w:rPr>
-        <w:t xml:space="preserve">        </w:t>
-      </w:r>
-      <w:r>
-        <w:rPr>
-          <w:rFonts w:ascii="Times New Roman" w:hAnsi="Times New Roman" w:cs="Times New Roman"/>
-        </w:rPr>
-        <w:t xml:space="preserve"> </w:t>
-      </w:r>
-      <w:r>
-        <w:rPr>
-          <w:rFonts w:ascii="Times New Roman" w:hAnsi="Times New Roman" w:cs="Times New Roman"/>
-        </w:rPr>
-        <w:t xml:space="preserve"> </w:t>
-      </w:r>
-      <w:proofErr w:type="gramStart"/>
-      <w:r>
-        <w:rPr>
-          <w:rFonts w:ascii="Times New Roman" w:hAnsi="Times New Roman" w:cs="Times New Roman"/>
-        </w:rPr>
-        <w:t xml:space="preserve"> </w:t>
-      </w:r>
-      <w:r>
-        <w:rPr>
-          <w:rFonts w:ascii="Times New Roman" w:hAnsi="Times New Roman" w:cs="Times New Roman"/>
-        </w:rPr>
-        <w:t xml:space="preserve"> </w:t>
-      </w:r>
-      <w:r>
-        <w:rPr>
-          <w:rFonts w:ascii="Times New Roman" w:hAnsi="Times New Roman" w:cs="Times New Roman"/>
-        </w:rPr>
-        <w:t xml:space="preserve"> </w:t>
-      </w:r>
-      <w:r>
-        <w:rPr>
-          <w:rFonts w:ascii="Times New Roman" w:hAnsi="Times New Roman" w:cs="Times New Roman"/>
-          <w:b/>
-          <w:bCs/>
-        </w:rPr>
-        <w:t>(</w:t>
-      </w:r>
-      <w:proofErr w:type="gramEnd"/>
-      <w:r>
-        <w:rPr>
-          <w:rFonts w:ascii="Times New Roman" w:hAnsi="Times New Roman" w:cs="Times New Roman"/>
-          <w:b/>
-          <w:bCs/>
-        </w:rPr>
-        <w:t>Jan 2025 – Feb 2025)</w:t>
       </w:r>
     </w:p>
     <w:p>
@@ -1492,48 +1764,6 @@
           <w:rFonts w:ascii="Times New Roman" w:hAnsi="Times New Roman" w:cs="Times New Roman"/>
         </w:rPr>
       </w:pPr>
-      <w:r>
-        <w:rPr>
-          <w:rFonts w:ascii="Times New Roman" w:hAnsi="Times New Roman" w:cs="Times New Roman"/>
-        </w:rPr>
-        <w:t>(</w:t>
-      </w:r>
-      <w:r>
-        <w:rPr>
-          <w:rFonts w:ascii="Times New Roman" w:hAnsi="Times New Roman" w:cs="Times New Roman"/>
-        </w:rPr>
-        <w:t xml:space="preserve">Explored </w:t>
-      </w:r>
-      <w:r>
-        <w:rPr>
-          <w:rFonts w:ascii="Times New Roman" w:hAnsi="Times New Roman" w:cs="Times New Roman"/>
-        </w:rPr>
-        <w:t>Steganography &amp; LSB</w:t>
-      </w:r>
-      <w:r>
-        <w:rPr>
-          <w:rFonts w:ascii="Times New Roman" w:hAnsi="Times New Roman" w:cs="Times New Roman"/>
-        </w:rPr>
-        <w:t>, Network Securit</w:t>
-      </w:r>
-      <w:r>
-        <w:rPr>
-          <w:rFonts w:ascii="Times New Roman" w:hAnsi="Times New Roman" w:cs="Times New Roman"/>
-        </w:rPr>
-        <w:t>y</w:t>
-      </w:r>
-      <w:r>
-        <w:rPr>
-          <w:rFonts w:ascii="Times New Roman" w:hAnsi="Times New Roman" w:cs="Times New Roman"/>
-        </w:rPr>
-        <w:t>, Python scripting</w:t>
-      </w:r>
-      <w:r>
-        <w:rPr>
-          <w:rFonts w:ascii="Times New Roman" w:hAnsi="Times New Roman" w:cs="Times New Roman"/>
-        </w:rPr>
-        <w:t>)</w:t>
-      </w:r>
     </w:p>
     <w:p>
       <w:pPr>
@@ -1542,137 +1772,19 @@
           <w:rFonts w:ascii="Times New Roman" w:hAnsi="Times New Roman" w:cs="Times New Roman"/>
           <w:b/>
           <w:bCs/>
-        </w:rPr>
-      </w:pPr>
-      <w:r>
-        <w:rPr>
-          <w:rFonts w:ascii="Times New Roman" w:hAnsi="Times New Roman" w:cs="Times New Roman"/>
-          <w:b/>
-          <w:bCs/>
-        </w:rPr>
-        <w:t>TATA Cybersecurity Analyst Job Simulation</w:t>
-      </w:r>
-      <w:r>
-        <w:rPr>
-          <w:rFonts w:ascii="Times New Roman" w:hAnsi="Times New Roman" w:cs="Times New Roman"/>
-          <w:b/>
-          <w:bCs/>
-        </w:rPr>
-        <w:t xml:space="preserve"> </w:t>
-      </w:r>
-      <w:r>
-        <w:rPr>
-          <w:rFonts w:ascii="Times New Roman" w:hAnsi="Times New Roman" w:cs="Times New Roman"/>
-          <w:b/>
-          <w:bCs/>
-        </w:rPr>
-        <w:t xml:space="preserve"> |</w:t>
-      </w:r>
-      <w:r>
-        <w:rPr>
-          <w:rFonts w:ascii="Times New Roman" w:hAnsi="Times New Roman" w:cs="Times New Roman"/>
-          <w:b/>
-          <w:bCs/>
-        </w:rPr>
-        <w:t xml:space="preserve"> </w:t>
-      </w:r>
-      <w:hyperlink r:id="rId18" w:history="1">
-        <w:r>
-          <w:rPr>
-            <w:rStyle w:val="Hyperlink"/>
-            <w:rFonts w:ascii="Times New Roman" w:hAnsi="Times New Roman" w:cs="Times New Roman"/>
-            <w:u w:val="none"/>
-          </w:rPr>
-          <w:t>Certificate</w:t>
-        </w:r>
-      </w:hyperlink>
-      <w:r>
-        <w:rPr>
-          <w:rFonts w:ascii="Times New Roman" w:hAnsi="Times New Roman" w:cs="Times New Roman"/>
-        </w:rPr>
-        <w:t xml:space="preserve">   </w:t>
-      </w:r>
-      <w:r>
-        <w:rPr>
-          <w:rFonts w:ascii="Times New Roman" w:hAnsi="Times New Roman" w:cs="Times New Roman"/>
-          <w:b/>
-          <w:bCs/>
-        </w:rPr>
-        <w:t xml:space="preserve"> </w:t>
-      </w:r>
-      <w:r>
-        <w:rPr>
-          <w:rFonts w:ascii="Times New Roman" w:hAnsi="Times New Roman" w:cs="Times New Roman"/>
-          <w:b/>
-          <w:bCs/>
-        </w:rPr>
-        <w:t xml:space="preserve"> </w:t>
-      </w:r>
-      <w:r>
-        <w:rPr>
-          <w:rFonts w:ascii="Times New Roman" w:hAnsi="Times New Roman" w:cs="Times New Roman"/>
-          <w:b/>
-          <w:bCs/>
-        </w:rPr>
-        <w:t xml:space="preserve">   </w:t>
-      </w:r>
-      <w:r>
-        <w:rPr>
-          <w:rFonts w:ascii="Times New Roman" w:hAnsi="Times New Roman" w:cs="Times New Roman"/>
-          <w:b/>
-          <w:bCs/>
-        </w:rPr>
-        <w:t xml:space="preserve">                        </w:t>
-      </w:r>
-      <w:r>
-        <w:rPr>
-          <w:rFonts w:ascii="Times New Roman" w:hAnsi="Times New Roman" w:cs="Times New Roman"/>
-          <w:b/>
-          <w:bCs/>
-        </w:rPr>
-        <w:t xml:space="preserve">  </w:t>
-      </w:r>
-      <w:r>
-        <w:rPr>
-          <w:rFonts w:ascii="Times New Roman" w:hAnsi="Times New Roman" w:cs="Times New Roman"/>
-          <w:b/>
-          <w:bCs/>
-        </w:rPr>
-        <w:t xml:space="preserve"> </w:t>
-      </w:r>
-      <w:r>
-        <w:rPr>
-          <w:rFonts w:ascii="Times New Roman" w:hAnsi="Times New Roman" w:cs="Times New Roman"/>
-          <w:b/>
-          <w:bCs/>
-        </w:rPr>
-        <w:t xml:space="preserve">  (Jun 2025 – July 2025)</w:t>
-      </w:r>
-      <w:r>
-        <w:rPr>
-          <w:rFonts w:ascii="Times New Roman" w:hAnsi="Times New Roman" w:cs="Times New Roman"/>
-          <w:b/>
-          <w:bCs/>
-        </w:rPr>
-        <w:br/>
-      </w:r>
-      <w:r>
-        <w:rPr>
-          <w:rFonts w:ascii="Times New Roman" w:hAnsi="Times New Roman" w:cs="Times New Roman"/>
-        </w:rPr>
-        <w:t>(</w:t>
-      </w:r>
-      <w:r>
-        <w:rPr>
-          <w:rFonts w:ascii="Times New Roman" w:hAnsi="Times New Roman" w:cs="Times New Roman"/>
-        </w:rPr>
-        <w:t>Threat analysis, vulnerability scanning, incident reporting</w:t>
-      </w:r>
-      <w:r>
-        <w:rPr>
-          <w:rFonts w:ascii="Times New Roman" w:hAnsi="Times New Roman" w:cs="Times New Roman"/>
-        </w:rPr>
-        <w:t>)</w:t>
+          <w:color w:val="0070C0"/>
+          <w:u w:val="single"/>
+        </w:rPr>
+      </w:pPr>
+      <w:r>
+        <w:rPr>
+          <w:rFonts w:ascii="Times New Roman" w:hAnsi="Times New Roman" w:cs="Times New Roman"/>
+          <w:b/>
+          <w:bCs/>
+          <w:color w:val="0070C0"/>
+          <w:u w:val="single"/>
+        </w:rPr>
+        <w:t>ACHIEVEMENTS</w:t>
       </w:r>
     </w:p>
     <w:p>
@@ -1680,65 +1792,104 @@
         <w:spacing w:after="0"/>
         <w:rPr>
           <w:rFonts w:ascii="Times New Roman" w:hAnsi="Times New Roman" w:cs="Times New Roman"/>
-          <w:b/>
-          <w:bCs/>
-        </w:rPr>
-      </w:pPr>
-      <w:r>
-        <w:rPr>
-          <w:rFonts w:ascii="Times New Roman" w:hAnsi="Times New Roman" w:cs="Times New Roman"/>
-          <w:b/>
-          <w:bCs/>
-        </w:rPr>
-        <w:t>ANZ Australia Cybersecurity Management Job Simulation</w:t>
-      </w:r>
-      <w:r>
-        <w:rPr>
-          <w:rFonts w:ascii="Times New Roman" w:hAnsi="Times New Roman" w:cs="Times New Roman"/>
-          <w:b/>
-          <w:bCs/>
+        </w:rPr>
+      </w:pPr>
+      <w:r>
+        <w:rPr>
+          <w:rFonts w:ascii="Times New Roman" w:hAnsi="Times New Roman" w:cs="Times New Roman"/>
+          <w:lang w:val="en-US"/>
+        </w:rPr>
+        <w:t xml:space="preserve">Bug-Hunting, Viveka Techfest 2025 – </w:t>
+      </w:r>
+      <w:r>
+        <w:rPr>
+          <w:rFonts w:ascii="Times New Roman" w:hAnsi="Times New Roman" w:cs="Times New Roman"/>
+          <w:b/>
+          <w:bCs/>
+          <w:lang w:val="en-US"/>
+        </w:rPr>
+        <w:t>Ranked 1</w:t>
+      </w:r>
+      <w:r>
+        <w:rPr>
+          <w:rFonts w:ascii="Times New Roman" w:hAnsi="Times New Roman" w:cs="Times New Roman"/>
+          <w:b/>
+          <w:bCs/>
+          <w:vertAlign w:val="superscript"/>
+          <w:lang w:val="en-US"/>
+        </w:rPr>
+        <w:t>st</w:t>
+      </w:r>
+      <w:r>
+        <w:rPr>
+          <w:rFonts w:ascii="Times New Roman" w:hAnsi="Times New Roman" w:cs="Times New Roman"/>
+          <w:b/>
+          <w:bCs/>
+          <w:lang w:val="en-US"/>
+        </w:rPr>
+        <w:t xml:space="preserve"> out of 50+ participants</w:t>
+      </w:r>
+      <w:r>
+        <w:rPr>
+          <w:rFonts w:ascii="Times New Roman" w:hAnsi="Times New Roman" w:cs="Times New Roman"/>
+          <w:b/>
+          <w:bCs/>
+          <w:lang w:val="en-US"/>
+        </w:rPr>
+        <w:t>,</w:t>
+      </w:r>
+      <w:r>
+        <w:rPr>
+          <w:rFonts w:ascii="Times New Roman" w:hAnsi="Times New Roman" w:cs="Times New Roman"/>
+          <w:lang w:val="en-US"/>
         </w:rPr>
         <w:t xml:space="preserve"> </w:t>
       </w:r>
       <w:r>
         <w:rPr>
           <w:rFonts w:ascii="Times New Roman" w:hAnsi="Times New Roman" w:cs="Times New Roman"/>
-          <w:b/>
-          <w:bCs/>
-        </w:rPr>
-        <w:t>|</w:t>
-      </w:r>
-      <w:r>
-        <w:rPr>
-          <w:rFonts w:ascii="Times New Roman" w:hAnsi="Times New Roman" w:cs="Times New Roman"/>
-          <w:b/>
-          <w:bCs/>
+          <w:lang w:val="en-US"/>
+        </w:rPr>
+        <w:t>awarded</w:t>
+      </w:r>
+      <w:r>
+        <w:rPr>
+          <w:rFonts w:ascii="Times New Roman" w:hAnsi="Times New Roman" w:cs="Times New Roman"/>
+          <w:b/>
+          <w:bCs/>
+          <w:lang w:val="en-US"/>
         </w:rPr>
         <w:t xml:space="preserve"> </w:t>
       </w:r>
-      <w:hyperlink r:id="rId19" w:history="1">
-        <w:r>
-          <w:rPr>
-            <w:rStyle w:val="Hyperlink"/>
-            <w:rFonts w:ascii="Times New Roman" w:hAnsi="Times New Roman" w:cs="Times New Roman"/>
-            <w:u w:val="none"/>
-          </w:rPr>
-          <w:t>Certificate</w:t>
-        </w:r>
-      </w:hyperlink>
-      <w:r>
-        <w:rPr>
-          <w:rFonts w:ascii="Times New Roman" w:hAnsi="Times New Roman" w:cs="Times New Roman"/>
-        </w:rPr>
-        <w:t xml:space="preserve"> </w:t>
-      </w:r>
-      <w:r>
-        <w:rPr>
-          <w:rFonts w:ascii="Times New Roman" w:hAnsi="Times New Roman" w:cs="Times New Roman"/>
-          <w:b/>
-          <w:bCs/>
-        </w:rPr>
-        <w:t xml:space="preserve">            (Jun 2025 – July 2025)</w:t>
+      <w:r>
+        <w:rPr>
+          <w:rFonts w:ascii="Times New Roman" w:hAnsi="Times New Roman" w:cs="Times New Roman"/>
+          <w:b/>
+          <w:bCs/>
+        </w:rPr>
+        <w:t>₹</w:t>
+      </w:r>
+      <w:r>
+        <w:rPr>
+          <w:rFonts w:ascii="Times New Roman" w:hAnsi="Times New Roman" w:cs="Times New Roman"/>
+          <w:b/>
+          <w:bCs/>
+        </w:rPr>
+        <w:t>7</w:t>
+      </w:r>
+      <w:r>
+        <w:rPr>
+          <w:rFonts w:ascii="Times New Roman" w:hAnsi="Times New Roman" w:cs="Times New Roman"/>
+          <w:b/>
+          <w:bCs/>
+        </w:rPr>
+        <w:t>00</w:t>
+      </w:r>
+      <w:r>
+        <w:rPr>
+          <w:rFonts w:ascii="Times New Roman" w:hAnsi="Times New Roman" w:cs="Times New Roman"/>
+        </w:rPr>
+        <w:t>.</w:t>
       </w:r>
     </w:p>
     <w:p>
@@ -1746,123 +1897,28 @@
         <w:spacing w:after="0"/>
         <w:rPr>
           <w:rFonts w:ascii="Times New Roman" w:hAnsi="Times New Roman" w:cs="Times New Roman"/>
-        </w:rPr>
-      </w:pPr>
-      <w:r>
-        <w:rPr>
-          <w:rFonts w:ascii="Times New Roman" w:hAnsi="Times New Roman" w:cs="Times New Roman"/>
-        </w:rPr>
-        <w:t>(</w:t>
-      </w:r>
-      <w:r>
-        <w:rPr>
-          <w:rFonts w:ascii="Times New Roman" w:hAnsi="Times New Roman" w:cs="Times New Roman"/>
-        </w:rPr>
-        <w:t>Risk assessment, security controls, stakeholder communication</w:t>
-      </w:r>
-      <w:r>
-        <w:rPr>
-          <w:rFonts w:ascii="Times New Roman" w:hAnsi="Times New Roman" w:cs="Times New Roman"/>
-        </w:rPr>
-        <w:t>)</w:t>
-      </w:r>
-    </w:p>
-    <w:p>
-      <w:pPr>
-        <w:spacing w:after="0"/>
-        <w:rPr>
-          <w:rFonts w:ascii="Times New Roman" w:hAnsi="Times New Roman" w:cs="Times New Roman"/>
-        </w:rPr>
-      </w:pPr>
-    </w:p>
-    <w:p>
-      <w:pPr>
-        <w:spacing w:after="0"/>
-        <w:rPr>
-          <w:rFonts w:ascii="Times New Roman" w:hAnsi="Times New Roman" w:cs="Times New Roman"/>
-          <w:b/>
-          <w:bCs/>
-          <w:color w:val="0070C0"/>
-          <w:u w:val="single"/>
-        </w:rPr>
-      </w:pPr>
-      <w:r>
-        <w:rPr>
-          <w:rFonts w:ascii="Times New Roman" w:hAnsi="Times New Roman" w:cs="Times New Roman"/>
-          <w:b/>
-          <w:bCs/>
-          <w:color w:val="0070C0"/>
-          <w:u w:val="single"/>
-        </w:rPr>
-        <w:t>CERTIFICATIONS</w:t>
-      </w:r>
-    </w:p>
-    <w:p>
-      <w:pPr>
-        <w:spacing w:after="0"/>
-        <w:rPr>
-          <w:rFonts w:ascii="Times New Roman" w:hAnsi="Times New Roman" w:cs="Times New Roman"/>
-        </w:rPr>
-      </w:pPr>
-      <w:r>
-        <w:rPr>
-          <w:rFonts w:ascii="Times New Roman" w:hAnsi="Times New Roman" w:cs="Times New Roman"/>
-        </w:rPr>
-        <w:t xml:space="preserve">Python Programming - Udemy, Google Code-in, Design Thinking – TCSion, Practical Cybersecurity for Cybersecurity Practitioners – NPTEL, Cybersecurity Fundamentals – IBM SkillsBuild </w:t>
-      </w:r>
-    </w:p>
-    <w:p>
-      <w:pPr>
-        <w:spacing w:after="0"/>
-        <w:rPr>
-          <w:rFonts w:ascii="Times New Roman" w:hAnsi="Times New Roman" w:cs="Times New Roman"/>
-        </w:rPr>
-      </w:pPr>
-    </w:p>
-    <w:p>
-      <w:pPr>
-        <w:spacing w:after="0"/>
-        <w:rPr>
-          <w:rFonts w:ascii="Times New Roman" w:hAnsi="Times New Roman" w:cs="Times New Roman"/>
-          <w:b/>
-          <w:bCs/>
-          <w:color w:val="0070C0"/>
-          <w:u w:val="single"/>
-        </w:rPr>
-      </w:pPr>
-      <w:r>
-        <w:rPr>
-          <w:rFonts w:ascii="Times New Roman" w:hAnsi="Times New Roman" w:cs="Times New Roman"/>
-          <w:b/>
-          <w:bCs/>
-          <w:color w:val="0070C0"/>
-          <w:u w:val="single"/>
-        </w:rPr>
-        <w:t>ACHIEVEMENTS</w:t>
-      </w:r>
-    </w:p>
-    <w:p>
-      <w:pPr>
-        <w:spacing w:after="0"/>
-        <w:rPr>
-          <w:rFonts w:ascii="Times New Roman" w:hAnsi="Times New Roman" w:cs="Times New Roman"/>
-        </w:rPr>
-      </w:pPr>
-      <w:r>
-        <w:rPr>
-          <w:rFonts w:ascii="Times New Roman" w:hAnsi="Times New Roman" w:cs="Times New Roman"/>
-          <w:lang w:val="en-US"/>
-        </w:rPr>
-        <w:t xml:space="preserve">Bug-Hunting, Viveka Techfest 2025 – </w:t>
-      </w:r>
-      <w:r>
-        <w:rPr>
-          <w:rFonts w:ascii="Times New Roman" w:hAnsi="Times New Roman" w:cs="Times New Roman"/>
-          <w:b/>
-          <w:bCs/>
-          <w:lang w:val="en-US"/>
-        </w:rPr>
-        <w:t>Ranked 1</w:t>
+          <w:lang w:val="en-US"/>
+        </w:rPr>
+      </w:pPr>
+      <w:r>
+        <w:rPr>
+          <w:rFonts w:ascii="Times New Roman" w:hAnsi="Times New Roman" w:cs="Times New Roman"/>
+        </w:rPr>
+        <w:t>Article Writing on Cyber Hygiene Practices</w:t>
+      </w:r>
+      <w:r>
+        <w:rPr>
+          <w:rFonts w:ascii="Times New Roman" w:hAnsi="Times New Roman" w:cs="Times New Roman"/>
+        </w:rPr>
+        <w:t xml:space="preserve"> – </w:t>
+      </w:r>
+      <w:r>
+        <w:rPr>
+          <w:rFonts w:ascii="Times New Roman" w:hAnsi="Times New Roman" w:cs="Times New Roman"/>
+          <w:b/>
+          <w:bCs/>
+        </w:rPr>
+        <w:t>Ranked 2</w:t>
       </w:r>
       <w:r>
         <w:rPr>
@@ -1870,116 +1926,6 @@
           <w:b/>
           <w:bCs/>
           <w:vertAlign w:val="superscript"/>
-          <w:lang w:val="en-US"/>
-        </w:rPr>
-        <w:t>st</w:t>
-      </w:r>
-      <w:r>
-        <w:rPr>
-          <w:rFonts w:ascii="Times New Roman" w:hAnsi="Times New Roman" w:cs="Times New Roman"/>
-          <w:b/>
-          <w:bCs/>
-          <w:lang w:val="en-US"/>
-        </w:rPr>
-        <w:t xml:space="preserve"> out of 50+ participants</w:t>
-      </w:r>
-      <w:r>
-        <w:rPr>
-          <w:rFonts w:ascii="Times New Roman" w:hAnsi="Times New Roman" w:cs="Times New Roman"/>
-          <w:b/>
-          <w:bCs/>
-          <w:lang w:val="en-US"/>
-        </w:rPr>
-        <w:t>,</w:t>
-      </w:r>
-      <w:r>
-        <w:rPr>
-          <w:rFonts w:ascii="Times New Roman" w:hAnsi="Times New Roman" w:cs="Times New Roman"/>
-          <w:lang w:val="en-US"/>
-        </w:rPr>
-        <w:t xml:space="preserve"> </w:t>
-      </w:r>
-      <w:r>
-        <w:rPr>
-          <w:rFonts w:ascii="Times New Roman" w:hAnsi="Times New Roman" w:cs="Times New Roman"/>
-          <w:lang w:val="en-US"/>
-        </w:rPr>
-        <w:t>awarded</w:t>
-      </w:r>
-      <w:r>
-        <w:rPr>
-          <w:rFonts w:ascii="Times New Roman" w:hAnsi="Times New Roman" w:cs="Times New Roman"/>
-          <w:b/>
-          <w:bCs/>
-          <w:lang w:val="en-US"/>
-        </w:rPr>
-        <w:t xml:space="preserve"> </w:t>
-      </w:r>
-      <w:r>
-        <w:rPr>
-          <w:rFonts w:ascii="Times New Roman" w:hAnsi="Times New Roman" w:cs="Times New Roman"/>
-          <w:b/>
-          <w:bCs/>
-        </w:rPr>
-        <w:t>₹</w:t>
-      </w:r>
-      <w:r>
-        <w:rPr>
-          <w:rFonts w:ascii="Times New Roman" w:hAnsi="Times New Roman" w:cs="Times New Roman"/>
-          <w:b/>
-          <w:bCs/>
-        </w:rPr>
-        <w:t>7</w:t>
-      </w:r>
-      <w:r>
-        <w:rPr>
-          <w:rFonts w:ascii="Times New Roman" w:hAnsi="Times New Roman" w:cs="Times New Roman"/>
-          <w:b/>
-          <w:bCs/>
-        </w:rPr>
-        <w:t>00</w:t>
-      </w:r>
-      <w:r>
-        <w:rPr>
-          <w:rFonts w:ascii="Times New Roman" w:hAnsi="Times New Roman" w:cs="Times New Roman"/>
-        </w:rPr>
-        <w:t>.</w:t>
-      </w:r>
-    </w:p>
-    <w:p>
-      <w:pPr>
-        <w:spacing w:after="0"/>
-        <w:rPr>
-          <w:rFonts w:ascii="Times New Roman" w:hAnsi="Times New Roman" w:cs="Times New Roman"/>
-          <w:lang w:val="en-US"/>
-        </w:rPr>
-      </w:pPr>
-      <w:r>
-        <w:rPr>
-          <w:rFonts w:ascii="Times New Roman" w:hAnsi="Times New Roman" w:cs="Times New Roman"/>
-        </w:rPr>
-        <w:t>Article Writing on Cyber Hygiene Practices</w:t>
-      </w:r>
-      <w:r>
-        <w:rPr>
-          <w:rFonts w:ascii="Times New Roman" w:hAnsi="Times New Roman" w:cs="Times New Roman"/>
-        </w:rPr>
-        <w:t xml:space="preserve"> – </w:t>
-      </w:r>
-      <w:r>
-        <w:rPr>
-          <w:rFonts w:ascii="Times New Roman" w:hAnsi="Times New Roman" w:cs="Times New Roman"/>
-          <w:b/>
-          <w:bCs/>
-        </w:rPr>
-        <w:t>Ranked 2</w:t>
-      </w:r>
-      <w:r>
-        <w:rPr>
-          <w:rFonts w:ascii="Times New Roman" w:hAnsi="Times New Roman" w:cs="Times New Roman"/>
-          <w:b/>
-          <w:bCs/>
-          <w:vertAlign w:val="superscript"/>
         </w:rPr>
         <w:t>nd</w:t>
       </w:r>
@@ -2003,15 +1949,7 @@
           <w:b/>
           <w:bCs/>
         </w:rPr>
-        <w:t>₹</w:t>
-      </w:r>
-      <w:r>
-        <w:rPr>
-          <w:rFonts w:ascii="Times New Roman" w:hAnsi="Times New Roman" w:cs="Times New Roman"/>
-          <w:b/>
-          <w:bCs/>
-        </w:rPr>
-        <w:t>1000</w:t>
+        <w:t>₹1000</w:t>
       </w:r>
       <w:r>
         <w:rPr>
@@ -2879,6 +2817,7 @@
   <w:style w:type="character" w:default="1" w:styleId="DefaultParagraphFont">
     <w:name w:val="Default Paragraph Font"/>
     <w:uiPriority w:val="1"/>
+    <w:semiHidden/>
     <w:unhideWhenUsed/>
   </w:style>
   <w:style w:type="table" w:default="1" w:styleId="TableNormal">
@@ -3226,6 +3165,25 @@
       <w:color w:val="954F72" w:themeColor="followedHyperlink"/>
       <w:u w:val="single"/>
     </w:rPr>
+  </w:style>
+  <w:style w:type="table" w:styleId="TableGrid">
+    <w:name w:val="Table Grid"/>
+    <w:basedOn w:val="TableNormal"/>
+    <w:uiPriority w:val="39"/>
+    <w:rsid w:val="00D6704C"/>
+    <w:pPr>
+      <w:spacing w:after="0" w:line="240" w:lineRule="auto"/>
+    </w:pPr>
+    <w:tblPr>
+      <w:tblBorders>
+        <w:top w:val="single" w:sz="4" w:space="0" w:color="auto"/>
+        <w:left w:val="single" w:sz="4" w:space="0" w:color="auto"/>
+        <w:bottom w:val="single" w:sz="4" w:space="0" w:color="auto"/>
+        <w:right w:val="single" w:sz="4" w:space="0" w:color="auto"/>
+        <w:insideH w:val="single" w:sz="4" w:space="0" w:color="auto"/>
+        <w:insideV w:val="single" w:sz="4" w:space="0" w:color="auto"/>
+      </w:tblBorders>
+    </w:tblPr>
   </w:style>
 </w:styles>
 </file>

</xml_diff>